<commit_message>
add 'leetcode 题解.docx' update ‘算法日常积累’
</commit_message>
<xml_diff>
--- a/算法 日常积累（思路）.docx
+++ b/算法 日常积累（思路）.docx
@@ -5,16 +5,17 @@
     <w:p>
       <w:pPr>
         <w:pStyle w:val="1"/>
+        <w:spacing w:line="400" w:lineRule="exact"/>
         <w:jc w:val="center"/>
         <w:rPr>
-          <w:rFonts w:ascii="Times New Roman" w:hAnsi="Times New Roman" w:cs="Times New Roman"/>
+          <w:rFonts w:ascii="Consolas" w:hAnsi="Consolas" w:cs="Times New Roman"/>
         </w:rPr>
       </w:pPr>
       <w:bookmarkStart w:id="0" w:name="OLE_LINK1"/>
       <w:bookmarkStart w:id="1" w:name="OLE_LINK2"/>
       <w:r>
         <w:rPr>
-          <w:rFonts w:ascii="Times New Roman" w:hAnsi="Times New Roman" w:cs="Times New Roman"/>
+          <w:rFonts w:ascii="Consolas" w:hAnsi="Consolas" w:cs="Times New Roman"/>
         </w:rPr>
         <w:t>算法</w:t>
       </w:r>
@@ -22,13 +23,14 @@
     <w:p>
       <w:pPr>
         <w:pStyle w:val="2"/>
-        <w:rPr>
-          <w:rFonts w:ascii="Times New Roman" w:hAnsi="Times New Roman" w:cs="Times New Roman"/>
-        </w:rPr>
-      </w:pPr>
-      <w:r>
-        <w:rPr>
-          <w:rFonts w:ascii="Times New Roman" w:hAnsi="Times New Roman" w:cs="Times New Roman"/>
+        <w:spacing w:line="400" w:lineRule="exact"/>
+        <w:rPr>
+          <w:rFonts w:ascii="Consolas" w:hAnsi="Consolas" w:cs="Times New Roman"/>
+        </w:rPr>
+      </w:pPr>
+      <w:r>
+        <w:rPr>
+          <w:rFonts w:ascii="Consolas" w:hAnsi="Consolas" w:cs="Times New Roman"/>
         </w:rPr>
         <w:t>链表</w:t>
       </w:r>
@@ -40,13 +42,14 @@
           <w:ilvl w:val="0"/>
           <w:numId w:val="6"/>
         </w:numPr>
-        <w:rPr>
-          <w:rFonts w:ascii="Times New Roman" w:hAnsi="Times New Roman" w:cs="Times New Roman"/>
-        </w:rPr>
-      </w:pPr>
-      <w:r>
-        <w:rPr>
-          <w:rFonts w:ascii="Times New Roman" w:hAnsi="Times New Roman" w:cs="Times New Roman"/>
+        <w:spacing w:line="400" w:lineRule="exact"/>
+        <w:rPr>
+          <w:rFonts w:ascii="Consolas" w:hAnsi="Consolas" w:cs="Times New Roman"/>
+        </w:rPr>
+      </w:pPr>
+      <w:r>
+        <w:rPr>
+          <w:rFonts w:ascii="Consolas" w:hAnsi="Consolas" w:cs="Times New Roman"/>
         </w:rPr>
         <w:t>反转单链表</w:t>
       </w:r>
@@ -58,26 +61,27 @@
           <w:ilvl w:val="0"/>
           <w:numId w:val="2"/>
         </w:numPr>
+        <w:spacing w:line="400" w:lineRule="exact"/>
         <w:ind w:firstLineChars="0"/>
         <w:rPr>
-          <w:rFonts w:ascii="Times New Roman" w:hAnsi="Times New Roman" w:cs="Times New Roman"/>
-        </w:rPr>
-      </w:pPr>
-      <w:r>
-        <w:rPr>
-          <w:rFonts w:ascii="Times New Roman" w:hAnsi="Times New Roman" w:cs="Times New Roman"/>
+          <w:rFonts w:ascii="Consolas" w:hAnsi="Consolas" w:cs="Times New Roman"/>
+        </w:rPr>
+      </w:pPr>
+      <w:r>
+        <w:rPr>
+          <w:rFonts w:ascii="Consolas" w:hAnsi="Consolas" w:cs="Times New Roman"/>
         </w:rPr>
         <w:t>从原链表的头部一个一个取节点并插入到新链表的头部</w:t>
       </w:r>
       <w:r>
         <w:rPr>
-          <w:rFonts w:ascii="Times New Roman" w:hAnsi="Times New Roman" w:cs="Times New Roman"/>
+          <w:rFonts w:ascii="Consolas" w:hAnsi="Consolas" w:cs="Times New Roman"/>
         </w:rPr>
         <w:t>，两个链表</w:t>
       </w:r>
       <w:r>
         <w:rPr>
-          <w:rFonts w:ascii="Times New Roman" w:hAnsi="Times New Roman" w:cs="Times New Roman"/>
+          <w:rFonts w:ascii="Consolas" w:hAnsi="Consolas" w:cs="Times New Roman"/>
         </w:rPr>
         <w:t>，一个新链表，一个原链表</w:t>
       </w:r>
@@ -113,155 +117,166 @@
           </w:tcPr>
           <w:p>
             <w:pPr>
-              <w:rPr>
-                <w:rFonts w:ascii="Times New Roman" w:hAnsi="Times New Roman" w:cs="Times New Roman"/>
-              </w:rPr>
-            </w:pPr>
-            <w:r>
-              <w:rPr>
-                <w:rFonts w:ascii="Times New Roman" w:hAnsi="Times New Roman" w:cs="Times New Roman"/>
+              <w:spacing w:line="400" w:lineRule="exact"/>
+              <w:rPr>
+                <w:rFonts w:ascii="Consolas" w:hAnsi="Consolas" w:cs="Times New Roman"/>
+              </w:rPr>
+            </w:pPr>
+            <w:r>
+              <w:rPr>
+                <w:rFonts w:ascii="Consolas" w:hAnsi="Consolas" w:cs="Times New Roman"/>
               </w:rPr>
               <w:t>ListNode* ReverseList(ListNode* pHead) {</w:t>
             </w:r>
           </w:p>
           <w:p>
             <w:pPr>
-              <w:rPr>
-                <w:rFonts w:ascii="Times New Roman" w:hAnsi="Times New Roman" w:cs="Times New Roman"/>
-              </w:rPr>
-            </w:pPr>
-            <w:r>
-              <w:rPr>
-                <w:rFonts w:ascii="Times New Roman" w:hAnsi="Times New Roman" w:cs="Times New Roman"/>
+              <w:spacing w:line="400" w:lineRule="exact"/>
+              <w:rPr>
+                <w:rFonts w:ascii="Consolas" w:hAnsi="Consolas" w:cs="Times New Roman"/>
+              </w:rPr>
+            </w:pPr>
+            <w:r>
+              <w:rPr>
+                <w:rFonts w:ascii="Consolas" w:hAnsi="Consolas" w:cs="Times New Roman"/>
               </w:rPr>
               <w:t xml:space="preserve">        ListNode* newh = NULL;</w:t>
             </w:r>
           </w:p>
           <w:p>
             <w:pPr>
-              <w:rPr>
-                <w:rFonts w:ascii="Times New Roman" w:hAnsi="Times New Roman" w:cs="Times New Roman"/>
-              </w:rPr>
-            </w:pPr>
-            <w:r>
-              <w:rPr>
-                <w:rFonts w:ascii="Times New Roman" w:hAnsi="Times New Roman" w:cs="Times New Roman"/>
+              <w:spacing w:line="400" w:lineRule="exact"/>
+              <w:rPr>
+                <w:rFonts w:ascii="Consolas" w:hAnsi="Consolas" w:cs="Times New Roman"/>
+              </w:rPr>
+            </w:pPr>
+            <w:r>
+              <w:rPr>
+                <w:rFonts w:ascii="Consolas" w:hAnsi="Consolas" w:cs="Times New Roman"/>
               </w:rPr>
               <w:t xml:space="preserve">        for(ListNode* p = pHead; p; )//p</w:t>
             </w:r>
             <w:r>
               <w:rPr>
-                <w:rFonts w:ascii="Times New Roman" w:hAnsi="Times New Roman" w:cs="Times New Roman"/>
+                <w:rFonts w:ascii="Consolas" w:hAnsi="Consolas" w:cs="Times New Roman"/>
               </w:rPr>
               <w:t>为工作指针</w:t>
             </w:r>
           </w:p>
           <w:p>
             <w:pPr>
-              <w:rPr>
-                <w:rFonts w:ascii="Times New Roman" w:hAnsi="Times New Roman" w:cs="Times New Roman"/>
-              </w:rPr>
-            </w:pPr>
-            <w:r>
-              <w:rPr>
-                <w:rFonts w:ascii="Times New Roman" w:hAnsi="Times New Roman" w:cs="Times New Roman"/>
+              <w:spacing w:line="400" w:lineRule="exact"/>
+              <w:rPr>
+                <w:rFonts w:ascii="Consolas" w:hAnsi="Consolas" w:cs="Times New Roman"/>
+              </w:rPr>
+            </w:pPr>
+            <w:r>
+              <w:rPr>
+                <w:rFonts w:ascii="Consolas" w:hAnsi="Consolas" w:cs="Times New Roman"/>
               </w:rPr>
               <w:t xml:space="preserve">        {</w:t>
             </w:r>
           </w:p>
           <w:p>
             <w:pPr>
-              <w:rPr>
-                <w:rFonts w:ascii="Times New Roman" w:hAnsi="Times New Roman" w:cs="Times New Roman"/>
-              </w:rPr>
-            </w:pPr>
-            <w:r>
-              <w:rPr>
-                <w:rFonts w:ascii="Times New Roman" w:hAnsi="Times New Roman" w:cs="Times New Roman"/>
+              <w:spacing w:line="400" w:lineRule="exact"/>
+              <w:rPr>
+                <w:rFonts w:ascii="Consolas" w:hAnsi="Consolas" w:cs="Times New Roman"/>
+              </w:rPr>
+            </w:pPr>
+            <w:r>
+              <w:rPr>
+                <w:rFonts w:ascii="Consolas" w:hAnsi="Consolas" w:cs="Times New Roman"/>
               </w:rPr>
               <w:t xml:space="preserve">            ListNode* tmp = p -&gt; next;//temp</w:t>
             </w:r>
             <w:r>
               <w:rPr>
-                <w:rFonts w:ascii="Times New Roman" w:hAnsi="Times New Roman" w:cs="Times New Roman"/>
+                <w:rFonts w:ascii="Consolas" w:hAnsi="Consolas" w:cs="Times New Roman"/>
               </w:rPr>
               <w:t>保存下一个结点</w:t>
             </w:r>
           </w:p>
           <w:p>
             <w:pPr>
-              <w:rPr>
-                <w:rFonts w:ascii="Times New Roman" w:hAnsi="Times New Roman" w:cs="Times New Roman"/>
-              </w:rPr>
-            </w:pPr>
-            <w:r>
-              <w:rPr>
-                <w:rFonts w:ascii="Times New Roman" w:hAnsi="Times New Roman" w:cs="Times New Roman"/>
+              <w:spacing w:line="400" w:lineRule="exact"/>
+              <w:rPr>
+                <w:rFonts w:ascii="Consolas" w:hAnsi="Consolas" w:cs="Times New Roman"/>
+              </w:rPr>
+            </w:pPr>
+            <w:r>
+              <w:rPr>
+                <w:rFonts w:ascii="Consolas" w:hAnsi="Consolas" w:cs="Times New Roman"/>
               </w:rPr>
               <w:t xml:space="preserve">            p -&gt; next = newh;</w:t>
             </w:r>
           </w:p>
           <w:p>
             <w:pPr>
-              <w:rPr>
-                <w:rFonts w:ascii="Times New Roman" w:hAnsi="Times New Roman" w:cs="Times New Roman"/>
-              </w:rPr>
-            </w:pPr>
-            <w:r>
-              <w:rPr>
-                <w:rFonts w:ascii="Times New Roman" w:hAnsi="Times New Roman" w:cs="Times New Roman"/>
+              <w:spacing w:line="400" w:lineRule="exact"/>
+              <w:rPr>
+                <w:rFonts w:ascii="Consolas" w:hAnsi="Consolas" w:cs="Times New Roman"/>
+              </w:rPr>
+            </w:pPr>
+            <w:r>
+              <w:rPr>
+                <w:rFonts w:ascii="Consolas" w:hAnsi="Consolas" w:cs="Times New Roman"/>
               </w:rPr>
               <w:t xml:space="preserve">            newh = p;</w:t>
             </w:r>
           </w:p>
           <w:p>
             <w:pPr>
-              <w:rPr>
-                <w:rFonts w:ascii="Times New Roman" w:hAnsi="Times New Roman" w:cs="Times New Roman"/>
-              </w:rPr>
-            </w:pPr>
-            <w:r>
-              <w:rPr>
-                <w:rFonts w:ascii="Times New Roman" w:hAnsi="Times New Roman" w:cs="Times New Roman"/>
+              <w:spacing w:line="400" w:lineRule="exact"/>
+              <w:rPr>
+                <w:rFonts w:ascii="Consolas" w:hAnsi="Consolas" w:cs="Times New Roman"/>
+              </w:rPr>
+            </w:pPr>
+            <w:r>
+              <w:rPr>
+                <w:rFonts w:ascii="Consolas" w:hAnsi="Consolas" w:cs="Times New Roman"/>
               </w:rPr>
               <w:t xml:space="preserve">            p = tmp;</w:t>
             </w:r>
           </w:p>
           <w:p>
             <w:pPr>
-              <w:rPr>
-                <w:rFonts w:ascii="Times New Roman" w:hAnsi="Times New Roman" w:cs="Times New Roman"/>
-              </w:rPr>
-            </w:pPr>
-            <w:r>
-              <w:rPr>
-                <w:rFonts w:ascii="Times New Roman" w:hAnsi="Times New Roman" w:cs="Times New Roman"/>
+              <w:spacing w:line="400" w:lineRule="exact"/>
+              <w:rPr>
+                <w:rFonts w:ascii="Consolas" w:hAnsi="Consolas" w:cs="Times New Roman"/>
+              </w:rPr>
+            </w:pPr>
+            <w:r>
+              <w:rPr>
+                <w:rFonts w:ascii="Consolas" w:hAnsi="Consolas" w:cs="Times New Roman"/>
               </w:rPr>
               <w:t xml:space="preserve">        }</w:t>
             </w:r>
           </w:p>
           <w:p>
             <w:pPr>
-              <w:rPr>
-                <w:rFonts w:ascii="Times New Roman" w:hAnsi="Times New Roman" w:cs="Times New Roman"/>
-              </w:rPr>
-            </w:pPr>
-            <w:r>
-              <w:rPr>
-                <w:rFonts w:ascii="Times New Roman" w:hAnsi="Times New Roman" w:cs="Times New Roman"/>
+              <w:spacing w:line="400" w:lineRule="exact"/>
+              <w:rPr>
+                <w:rFonts w:ascii="Consolas" w:hAnsi="Consolas" w:cs="Times New Roman"/>
+              </w:rPr>
+            </w:pPr>
+            <w:r>
+              <w:rPr>
+                <w:rFonts w:ascii="Consolas" w:hAnsi="Consolas" w:cs="Times New Roman"/>
               </w:rPr>
               <w:t xml:space="preserve">        return newh;</w:t>
             </w:r>
           </w:p>
           <w:p>
             <w:pPr>
-              <w:rPr>
-                <w:rFonts w:ascii="Times New Roman" w:hAnsi="Times New Roman" w:cs="Times New Roman"/>
-              </w:rPr>
-            </w:pPr>
-            <w:r>
-              <w:rPr>
-                <w:rFonts w:ascii="Times New Roman" w:hAnsi="Times New Roman" w:cs="Times New Roman"/>
+              <w:spacing w:line="400" w:lineRule="exact"/>
+              <w:rPr>
+                <w:rFonts w:ascii="Consolas" w:hAnsi="Consolas" w:cs="Times New Roman"/>
+              </w:rPr>
+            </w:pPr>
+            <w:r>
+              <w:rPr>
+                <w:rFonts w:ascii="Consolas" w:hAnsi="Consolas" w:cs="Times New Roman"/>
               </w:rPr>
               <w:t>}</w:t>
             </w:r>
@@ -271,8 +286,9 @@
     </w:tbl>
     <w:p>
       <w:pPr>
-        <w:rPr>
-          <w:rFonts w:ascii="Times New Roman" w:hAnsi="Times New Roman" w:cs="Times New Roman"/>
+        <w:spacing w:line="400" w:lineRule="exact"/>
+        <w:rPr>
+          <w:rFonts w:ascii="Consolas" w:hAnsi="Consolas" w:cs="Times New Roman"/>
         </w:rPr>
       </w:pPr>
     </w:p>
@@ -283,14 +299,15 @@
           <w:ilvl w:val="0"/>
           <w:numId w:val="2"/>
         </w:numPr>
+        <w:spacing w:line="400" w:lineRule="exact"/>
         <w:ind w:firstLineChars="0"/>
         <w:rPr>
-          <w:rFonts w:ascii="Times New Roman" w:hAnsi="Times New Roman" w:cs="Times New Roman"/>
-        </w:rPr>
-      </w:pPr>
-      <w:r>
-        <w:rPr>
-          <w:rFonts w:ascii="Times New Roman" w:hAnsi="Times New Roman" w:cs="Times New Roman"/>
+          <w:rFonts w:ascii="Consolas" w:hAnsi="Consolas" w:cs="Times New Roman"/>
+        </w:rPr>
+      </w:pPr>
+      <w:r>
+        <w:rPr>
+          <w:rFonts w:ascii="Consolas" w:hAnsi="Consolas" w:cs="Times New Roman"/>
         </w:rPr>
         <w:t>每次都将原第一个结点之后的那个结点放在新的表头后面。一个链表即可</w:t>
       </w:r>
@@ -300,13 +317,14 @@
     <w:p>
       <w:pPr>
         <w:pStyle w:val="2"/>
-        <w:rPr>
-          <w:rFonts w:ascii="Times New Roman" w:hAnsi="Times New Roman" w:cs="Times New Roman"/>
-        </w:rPr>
-      </w:pPr>
-      <w:r>
-        <w:rPr>
-          <w:rFonts w:ascii="Times New Roman" w:hAnsi="Times New Roman" w:cs="Times New Roman"/>
+        <w:spacing w:line="400" w:lineRule="exact"/>
+        <w:rPr>
+          <w:rFonts w:ascii="Consolas" w:hAnsi="Consolas" w:cs="Times New Roman"/>
+        </w:rPr>
+      </w:pPr>
+      <w:r>
+        <w:rPr>
+          <w:rFonts w:ascii="Consolas" w:hAnsi="Consolas" w:cs="Times New Roman"/>
         </w:rPr>
         <w:t>字符串</w:t>
       </w:r>
@@ -318,139 +336,141 @@
           <w:ilvl w:val="0"/>
           <w:numId w:val="7"/>
         </w:numPr>
-        <w:rPr>
-          <w:rFonts w:ascii="Times New Roman" w:hAnsi="Times New Roman" w:cs="Times New Roman"/>
-        </w:rPr>
-      </w:pPr>
-      <w:r>
-        <w:rPr>
-          <w:rFonts w:ascii="Times New Roman" w:hAnsi="Times New Roman" w:cs="Times New Roman"/>
+        <w:spacing w:line="400" w:lineRule="exact"/>
+        <w:rPr>
+          <w:rFonts w:ascii="Consolas" w:hAnsi="Consolas" w:cs="Times New Roman"/>
+        </w:rPr>
+      </w:pPr>
+      <w:r>
+        <w:rPr>
+          <w:rFonts w:ascii="Consolas" w:hAnsi="Consolas" w:cs="Times New Roman"/>
         </w:rPr>
         <w:t>旋转字符串</w:t>
       </w:r>
     </w:p>
     <w:p>
       <w:pPr>
-        <w:rPr>
-          <w:rFonts w:ascii="Times New Roman" w:hAnsi="Times New Roman" w:cs="Times New Roman"/>
+        <w:spacing w:line="400" w:lineRule="exact"/>
+        <w:rPr>
+          <w:rFonts w:ascii="Consolas" w:hAnsi="Consolas" w:cs="Times New Roman"/>
           <w:szCs w:val="21"/>
         </w:rPr>
       </w:pPr>
       <w:r>
         <w:rPr>
-          <w:rFonts w:ascii="Times New Roman" w:hAnsi="Times New Roman" w:cs="Times New Roman"/>
+          <w:rFonts w:ascii="Consolas" w:hAnsi="Consolas" w:cs="Times New Roman"/>
           <w:szCs w:val="21"/>
         </w:rPr>
         <w:t>给定一个字符串，要求把字符串前面的若干个字符移动到字符串的尾部，如把字符串</w:t>
       </w:r>
       <w:r>
         <w:rPr>
-          <w:rFonts w:ascii="Times New Roman" w:hAnsi="Times New Roman" w:cs="Times New Roman"/>
+          <w:rFonts w:ascii="Consolas" w:hAnsi="Consolas" w:cs="Times New Roman"/>
           <w:szCs w:val="21"/>
         </w:rPr>
         <w:t>“abcdef”</w:t>
       </w:r>
       <w:r>
         <w:rPr>
-          <w:rFonts w:ascii="Times New Roman" w:hAnsi="Times New Roman" w:cs="Times New Roman"/>
+          <w:rFonts w:ascii="Consolas" w:hAnsi="Consolas" w:cs="Times New Roman"/>
           <w:szCs w:val="21"/>
         </w:rPr>
         <w:t>前面的</w:t>
       </w:r>
       <w:r>
         <w:rPr>
-          <w:rFonts w:ascii="Times New Roman" w:hAnsi="Times New Roman" w:cs="Times New Roman"/>
+          <w:rFonts w:ascii="Consolas" w:hAnsi="Consolas" w:cs="Times New Roman"/>
           <w:szCs w:val="21"/>
         </w:rPr>
         <w:t>2</w:t>
       </w:r>
       <w:r>
         <w:rPr>
-          <w:rFonts w:ascii="Times New Roman" w:hAnsi="Times New Roman" w:cs="Times New Roman"/>
+          <w:rFonts w:ascii="Consolas" w:hAnsi="Consolas" w:cs="Times New Roman"/>
           <w:szCs w:val="21"/>
         </w:rPr>
         <w:t>个字符</w:t>
       </w:r>
       <w:r>
         <w:rPr>
-          <w:rFonts w:ascii="Times New Roman" w:hAnsi="Times New Roman" w:cs="Times New Roman"/>
+          <w:rFonts w:ascii="Consolas" w:hAnsi="Consolas" w:cs="Times New Roman"/>
           <w:szCs w:val="21"/>
         </w:rPr>
         <w:t>'a'</w:t>
       </w:r>
       <w:r>
         <w:rPr>
-          <w:rFonts w:ascii="Times New Roman" w:hAnsi="Times New Roman" w:cs="Times New Roman"/>
+          <w:rFonts w:ascii="Consolas" w:hAnsi="Consolas" w:cs="Times New Roman"/>
           <w:szCs w:val="21"/>
         </w:rPr>
         <w:t>和</w:t>
       </w:r>
       <w:r>
         <w:rPr>
-          <w:rFonts w:ascii="Times New Roman" w:hAnsi="Times New Roman" w:cs="Times New Roman"/>
+          <w:rFonts w:ascii="Consolas" w:hAnsi="Consolas" w:cs="Times New Roman"/>
           <w:szCs w:val="21"/>
         </w:rPr>
         <w:t>'b'</w:t>
       </w:r>
       <w:r>
         <w:rPr>
-          <w:rFonts w:ascii="Times New Roman" w:hAnsi="Times New Roman" w:cs="Times New Roman"/>
+          <w:rFonts w:ascii="Consolas" w:hAnsi="Consolas" w:cs="Times New Roman"/>
           <w:szCs w:val="21"/>
         </w:rPr>
         <w:t>移动到字符串的尾部，使得原字符串变成字符串</w:t>
       </w:r>
       <w:r>
         <w:rPr>
-          <w:rFonts w:ascii="Times New Roman" w:hAnsi="Times New Roman" w:cs="Times New Roman"/>
+          <w:rFonts w:ascii="Consolas" w:hAnsi="Consolas" w:cs="Times New Roman"/>
           <w:szCs w:val="21"/>
         </w:rPr>
         <w:t>“cdefab”</w:t>
       </w:r>
       <w:r>
         <w:rPr>
-          <w:rFonts w:ascii="Times New Roman" w:hAnsi="Times New Roman" w:cs="Times New Roman"/>
+          <w:rFonts w:ascii="Consolas" w:hAnsi="Consolas" w:cs="Times New Roman"/>
           <w:szCs w:val="21"/>
         </w:rPr>
         <w:t>。请写一个函数完成此功能，要求对长度为</w:t>
       </w:r>
       <w:r>
         <w:rPr>
-          <w:rFonts w:ascii="Times New Roman" w:hAnsi="Times New Roman" w:cs="Times New Roman"/>
+          <w:rFonts w:ascii="Consolas" w:hAnsi="Consolas" w:cs="Times New Roman"/>
           <w:szCs w:val="21"/>
         </w:rPr>
         <w:t>n</w:t>
       </w:r>
       <w:r>
         <w:rPr>
-          <w:rFonts w:ascii="Times New Roman" w:hAnsi="Times New Roman" w:cs="Times New Roman"/>
+          <w:rFonts w:ascii="Consolas" w:hAnsi="Consolas" w:cs="Times New Roman"/>
           <w:szCs w:val="21"/>
         </w:rPr>
         <w:t>的字符串操作的时间复杂度为</w:t>
       </w:r>
       <w:r>
         <w:rPr>
-          <w:rFonts w:ascii="Times New Roman" w:hAnsi="Times New Roman" w:cs="Times New Roman"/>
+          <w:rFonts w:ascii="Consolas" w:hAnsi="Consolas" w:cs="Times New Roman"/>
           <w:szCs w:val="21"/>
         </w:rPr>
         <w:t xml:space="preserve"> O(n)</w:t>
       </w:r>
       <w:r>
         <w:rPr>
-          <w:rFonts w:ascii="Times New Roman" w:hAnsi="Times New Roman" w:cs="Times New Roman"/>
+          <w:rFonts w:ascii="Consolas" w:hAnsi="Consolas" w:cs="Times New Roman"/>
           <w:szCs w:val="21"/>
         </w:rPr>
         <w:t>，空间复杂度为</w:t>
       </w:r>
       <w:r>
         <w:rPr>
-          <w:rFonts w:ascii="Times New Roman" w:hAnsi="Times New Roman" w:cs="Times New Roman"/>
+          <w:rFonts w:ascii="Consolas" w:hAnsi="Consolas" w:cs="Times New Roman"/>
           <w:szCs w:val="21"/>
         </w:rPr>
         <w:t xml:space="preserve"> O(1)</w:t>
       </w:r>
       <w:r>
         <w:rPr>
-          <w:rFonts w:ascii="Times New Roman" w:hAnsi="Times New Roman" w:cs="Times New Roman"/>
+          <w:rFonts w:ascii="Consolas" w:hAnsi="Consolas" w:cs="Times New Roman"/>
           <w:szCs w:val="21"/>
         </w:rPr>
         <w:t>。</w:t>
@@ -463,58 +483,62 @@
           <w:ilvl w:val="0"/>
           <w:numId w:val="2"/>
         </w:numPr>
+        <w:spacing w:line="400" w:lineRule="exact"/>
         <w:ind w:firstLineChars="0"/>
         <w:rPr>
-          <w:rFonts w:ascii="Times New Roman" w:hAnsi="Times New Roman" w:cs="Times New Roman"/>
+          <w:rFonts w:ascii="Consolas" w:hAnsi="Consolas" w:cs="Times New Roman"/>
           <w:szCs w:val="21"/>
         </w:rPr>
       </w:pPr>
       <w:r>
         <w:rPr>
-          <w:rFonts w:ascii="Times New Roman" w:hAnsi="Times New Roman" w:cs="Times New Roman"/>
+          <w:rFonts w:ascii="Consolas" w:hAnsi="Consolas" w:cs="Times New Roman"/>
           <w:szCs w:val="21"/>
         </w:rPr>
         <w:t>三步反转法</w:t>
       </w:r>
+      <w:bookmarkStart w:id="2" w:name="_GoBack"/>
+      <w:bookmarkEnd w:id="2"/>
     </w:p>
     <w:p>
       <w:pPr>
-        <w:rPr>
-          <w:rFonts w:ascii="Times New Roman" w:hAnsi="Times New Roman" w:cs="Times New Roman"/>
+        <w:spacing w:line="400" w:lineRule="exact"/>
+        <w:rPr>
+          <w:rFonts w:ascii="Consolas" w:hAnsi="Consolas" w:cs="Times New Roman"/>
           <w:szCs w:val="21"/>
         </w:rPr>
       </w:pPr>
       <w:r>
         <w:rPr>
-          <w:rFonts w:ascii="Times New Roman" w:hAnsi="Times New Roman" w:cs="Times New Roman"/>
+          <w:rFonts w:ascii="Consolas" w:hAnsi="Consolas" w:cs="Times New Roman"/>
           <w:szCs w:val="21"/>
         </w:rPr>
         <w:t>abc =&gt; cba</w:t>
       </w:r>
       <w:r>
         <w:rPr>
-          <w:rFonts w:ascii="Times New Roman" w:hAnsi="Times New Roman" w:cs="Times New Roman"/>
+          <w:rFonts w:ascii="Consolas" w:hAnsi="Consolas" w:cs="Times New Roman"/>
           <w:szCs w:val="21"/>
         </w:rPr>
         <w:t>，</w:t>
       </w:r>
       <w:r>
         <w:rPr>
-          <w:rFonts w:ascii="Times New Roman" w:hAnsi="Times New Roman" w:cs="Times New Roman"/>
+          <w:rFonts w:ascii="Consolas" w:hAnsi="Consolas" w:cs="Times New Roman"/>
           <w:szCs w:val="21"/>
         </w:rPr>
         <w:t>def =&gt; fed</w:t>
       </w:r>
       <w:r>
         <w:rPr>
-          <w:rFonts w:ascii="Times New Roman" w:hAnsi="Times New Roman" w:cs="Times New Roman"/>
+          <w:rFonts w:ascii="Consolas" w:hAnsi="Consolas" w:cs="Times New Roman"/>
           <w:szCs w:val="21"/>
         </w:rPr>
         <w:t>，</w:t>
       </w:r>
       <w:r>
         <w:rPr>
-          <w:rFonts w:ascii="Times New Roman" w:hAnsi="Times New Roman" w:cs="Times New Roman"/>
+          <w:rFonts w:ascii="Consolas" w:hAnsi="Consolas" w:cs="Times New Roman"/>
           <w:szCs w:val="21"/>
         </w:rPr>
         <w:t>cbafed =&gt; defabc</w:t>
@@ -522,29 +546,31 @@
     </w:p>
     <w:p>
       <w:pPr>
-        <w:rPr>
-          <w:rFonts w:ascii="Times New Roman" w:hAnsi="Times New Roman" w:cs="Times New Roman"/>
+        <w:spacing w:line="400" w:lineRule="exact"/>
+        <w:rPr>
+          <w:rFonts w:ascii="Consolas" w:hAnsi="Consolas" w:cs="Times New Roman"/>
           <w:szCs w:val="21"/>
         </w:rPr>
       </w:pPr>
     </w:p>
     <w:p>
       <w:pPr>
-        <w:rPr>
-          <w:rFonts w:ascii="Times New Roman" w:hAnsi="Times New Roman" w:cs="Times New Roman"/>
+        <w:spacing w:line="400" w:lineRule="exact"/>
+        <w:rPr>
+          <w:rFonts w:ascii="Consolas" w:hAnsi="Consolas" w:cs="Times New Roman"/>
           <w:szCs w:val="21"/>
         </w:rPr>
       </w:pPr>
       <w:r>
         <w:rPr>
-          <w:rFonts w:ascii="Times New Roman" w:hAnsi="Times New Roman" w:cs="Times New Roman"/>
+          <w:rFonts w:ascii="Consolas" w:hAnsi="Consolas" w:cs="Times New Roman"/>
           <w:szCs w:val="21"/>
         </w:rPr>
         <w:t>类似题目</w:t>
       </w:r>
       <w:r>
         <w:rPr>
-          <w:rFonts w:ascii="Times New Roman" w:hAnsi="Times New Roman" w:cs="Times New Roman"/>
+          <w:rFonts w:ascii="Consolas" w:hAnsi="Consolas" w:cs="Times New Roman"/>
           <w:szCs w:val="21"/>
         </w:rPr>
         <w:t>：</w:t>
@@ -566,63 +592,64 @@
           </w:tcPr>
           <w:p>
             <w:pPr>
-              <w:rPr>
-                <w:rFonts w:ascii="Times New Roman" w:hAnsi="Times New Roman" w:cs="Times New Roman"/>
-                <w:szCs w:val="21"/>
-              </w:rPr>
-            </w:pPr>
-            <w:r>
-              <w:rPr>
-                <w:rFonts w:ascii="Times New Roman" w:hAnsi="Times New Roman" w:cs="Times New Roman"/>
+              <w:spacing w:line="400" w:lineRule="exact"/>
+              <w:rPr>
+                <w:rFonts w:ascii="Consolas" w:hAnsi="Consolas" w:cs="Times New Roman"/>
+                <w:szCs w:val="21"/>
+              </w:rPr>
+            </w:pPr>
+            <w:r>
+              <w:rPr>
+                <w:rFonts w:ascii="Consolas" w:hAnsi="Consolas" w:cs="Times New Roman"/>
                 <w:szCs w:val="21"/>
               </w:rPr>
               <w:t>1</w:t>
             </w:r>
             <w:r>
               <w:rPr>
-                <w:rFonts w:ascii="Times New Roman" w:hAnsi="Times New Roman" w:cs="Times New Roman"/>
+                <w:rFonts w:ascii="Consolas" w:hAnsi="Consolas" w:cs="Times New Roman"/>
                 <w:szCs w:val="21"/>
               </w:rPr>
               <w:t>、链表翻转。给出一个链表和一个数</w:t>
             </w:r>
             <w:r>
               <w:rPr>
-                <w:rFonts w:ascii="Times New Roman" w:hAnsi="Times New Roman" w:cs="Times New Roman"/>
+                <w:rFonts w:ascii="Consolas" w:hAnsi="Consolas" w:cs="Times New Roman"/>
                 <w:szCs w:val="21"/>
               </w:rPr>
               <w:t>k</w:t>
             </w:r>
             <w:r>
               <w:rPr>
-                <w:rFonts w:ascii="Times New Roman" w:hAnsi="Times New Roman" w:cs="Times New Roman"/>
+                <w:rFonts w:ascii="Consolas" w:hAnsi="Consolas" w:cs="Times New Roman"/>
                 <w:szCs w:val="21"/>
               </w:rPr>
               <w:t>，比如，链表为</w:t>
             </w:r>
             <w:r>
               <w:rPr>
-                <w:rFonts w:ascii="Times New Roman" w:hAnsi="Times New Roman" w:cs="Times New Roman"/>
+                <w:rFonts w:ascii="Consolas" w:hAnsi="Consolas" w:cs="Times New Roman"/>
                 <w:szCs w:val="21"/>
               </w:rPr>
               <w:t>1→2→3→4→5→6</w:t>
             </w:r>
             <w:r>
               <w:rPr>
-                <w:rFonts w:ascii="Times New Roman" w:hAnsi="Times New Roman" w:cs="Times New Roman"/>
+                <w:rFonts w:ascii="Consolas" w:hAnsi="Consolas" w:cs="Times New Roman"/>
                 <w:szCs w:val="21"/>
               </w:rPr>
               <w:t>，</w:t>
             </w:r>
             <w:r>
               <w:rPr>
-                <w:rFonts w:ascii="Times New Roman" w:hAnsi="Times New Roman" w:cs="Times New Roman"/>
+                <w:rFonts w:ascii="Consolas" w:hAnsi="Consolas" w:cs="Times New Roman"/>
                 <w:szCs w:val="21"/>
               </w:rPr>
               <w:t>k=2</w:t>
             </w:r>
             <w:r>
               <w:rPr>
-                <w:rFonts w:ascii="Times New Roman" w:hAnsi="Times New Roman" w:cs="Times New Roman"/>
+                <w:rFonts w:ascii="Consolas" w:hAnsi="Consolas" w:cs="Times New Roman"/>
                 <w:szCs w:val="21"/>
               </w:rPr>
               <w:t>，则翻转后</w:t>
@@ -630,77 +657,79 @@
           </w:p>
           <w:p>
             <w:pPr>
-              <w:rPr>
-                <w:rFonts w:ascii="Times New Roman" w:hAnsi="Times New Roman" w:cs="Times New Roman"/>
-                <w:szCs w:val="21"/>
-              </w:rPr>
-            </w:pPr>
-            <w:r>
-              <w:rPr>
-                <w:rFonts w:ascii="Times New Roman" w:hAnsi="Times New Roman" w:cs="Times New Roman"/>
-                <w:szCs w:val="21"/>
-              </w:rPr>
+              <w:spacing w:line="400" w:lineRule="exact"/>
+              <w:rPr>
+                <w:rFonts w:ascii="Consolas" w:hAnsi="Consolas" w:cs="Times New Roman"/>
+                <w:szCs w:val="21"/>
+              </w:rPr>
+            </w:pPr>
+            <w:r>
+              <w:rPr>
+                <w:rFonts w:ascii="Consolas" w:hAnsi="Consolas" w:cs="Times New Roman"/>
+                <w:szCs w:val="21"/>
+              </w:rPr>
+              <w:lastRenderedPageBreak/>
               <w:t>2→1→6→5→4→3</w:t>
             </w:r>
             <w:r>
               <w:rPr>
-                <w:rFonts w:ascii="Times New Roman" w:hAnsi="Times New Roman" w:cs="Times New Roman"/>
+                <w:rFonts w:ascii="Consolas" w:hAnsi="Consolas" w:cs="Times New Roman"/>
                 <w:szCs w:val="21"/>
               </w:rPr>
               <w:t>，若</w:t>
             </w:r>
             <w:r>
               <w:rPr>
-                <w:rFonts w:ascii="Times New Roman" w:hAnsi="Times New Roman" w:cs="Times New Roman"/>
+                <w:rFonts w:ascii="Consolas" w:hAnsi="Consolas" w:cs="Times New Roman"/>
                 <w:szCs w:val="21"/>
               </w:rPr>
               <w:t>k=3</w:t>
             </w:r>
             <w:r>
               <w:rPr>
-                <w:rFonts w:ascii="Times New Roman" w:hAnsi="Times New Roman" w:cs="Times New Roman"/>
+                <w:rFonts w:ascii="Consolas" w:hAnsi="Consolas" w:cs="Times New Roman"/>
                 <w:szCs w:val="21"/>
               </w:rPr>
               <w:t>，翻转后</w:t>
             </w:r>
             <w:r>
               <w:rPr>
-                <w:rFonts w:ascii="Times New Roman" w:hAnsi="Times New Roman" w:cs="Times New Roman"/>
+                <w:rFonts w:ascii="Consolas" w:hAnsi="Consolas" w:cs="Times New Roman"/>
                 <w:szCs w:val="21"/>
               </w:rPr>
               <w:t>3→2→1→6→5→4</w:t>
             </w:r>
             <w:r>
               <w:rPr>
-                <w:rFonts w:ascii="Times New Roman" w:hAnsi="Times New Roman" w:cs="Times New Roman"/>
+                <w:rFonts w:ascii="Consolas" w:hAnsi="Consolas" w:cs="Times New Roman"/>
                 <w:szCs w:val="21"/>
               </w:rPr>
               <w:t>，若</w:t>
             </w:r>
             <w:r>
               <w:rPr>
-                <w:rFonts w:ascii="Times New Roman" w:hAnsi="Times New Roman" w:cs="Times New Roman"/>
+                <w:rFonts w:ascii="Consolas" w:hAnsi="Consolas" w:cs="Times New Roman"/>
                 <w:szCs w:val="21"/>
               </w:rPr>
               <w:t>k=4</w:t>
             </w:r>
             <w:r>
               <w:rPr>
-                <w:rFonts w:ascii="Times New Roman" w:hAnsi="Times New Roman" w:cs="Times New Roman"/>
+                <w:rFonts w:ascii="Consolas" w:hAnsi="Consolas" w:cs="Times New Roman"/>
                 <w:szCs w:val="21"/>
               </w:rPr>
               <w:t>，翻转后</w:t>
             </w:r>
             <w:r>
               <w:rPr>
-                <w:rFonts w:ascii="Times New Roman" w:hAnsi="Times New Roman" w:cs="Times New Roman"/>
+                <w:rFonts w:ascii="Consolas" w:hAnsi="Consolas" w:cs="Times New Roman"/>
                 <w:szCs w:val="21"/>
               </w:rPr>
               <w:t>4→3→2→1→6→5</w:t>
             </w:r>
             <w:r>
               <w:rPr>
-                <w:rFonts w:ascii="Times New Roman" w:hAnsi="Times New Roman" w:cs="Times New Roman"/>
+                <w:rFonts w:ascii="Consolas" w:hAnsi="Consolas" w:cs="Times New Roman"/>
                 <w:szCs w:val="21"/>
               </w:rPr>
               <w:t>，用程序实现。</w:t>
@@ -708,85 +737,78 @@
           </w:p>
           <w:p>
             <w:pPr>
-              <w:rPr>
-                <w:rFonts w:ascii="Times New Roman" w:hAnsi="Times New Roman" w:cs="Times New Roman"/>
-                <w:szCs w:val="21"/>
-              </w:rPr>
-            </w:pPr>
-            <w:r>
-              <w:rPr>
-                <w:rFonts w:ascii="Times New Roman" w:hAnsi="Times New Roman" w:cs="Times New Roman"/>
+              <w:spacing w:line="400" w:lineRule="exact"/>
+              <w:rPr>
+                <w:rFonts w:ascii="Consolas" w:hAnsi="Consolas" w:cs="Times New Roman"/>
+                <w:szCs w:val="21"/>
+              </w:rPr>
+            </w:pPr>
+            <w:r>
+              <w:rPr>
+                <w:rFonts w:ascii="Consolas" w:hAnsi="Consolas" w:cs="Times New Roman"/>
                 <w:szCs w:val="21"/>
               </w:rPr>
               <w:t>2</w:t>
             </w:r>
             <w:r>
               <w:rPr>
-                <w:rFonts w:ascii="Times New Roman" w:hAnsi="Times New Roman" w:cs="Times New Roman"/>
+                <w:rFonts w:ascii="Consolas" w:hAnsi="Consolas" w:cs="Times New Roman"/>
                 <w:szCs w:val="21"/>
               </w:rPr>
               <w:t>、编写程序，在原字符串中把字符串尾部的</w:t>
             </w:r>
             <w:r>
               <w:rPr>
-                <w:rFonts w:ascii="Times New Roman" w:hAnsi="Times New Roman" w:cs="Times New Roman"/>
+                <w:rFonts w:ascii="Consolas" w:hAnsi="Consolas" w:cs="Times New Roman"/>
                 <w:szCs w:val="21"/>
               </w:rPr>
               <w:t>m</w:t>
             </w:r>
             <w:r>
               <w:rPr>
-                <w:rFonts w:ascii="Times New Roman" w:hAnsi="Times New Roman" w:cs="Times New Roman"/>
-                <w:szCs w:val="21"/>
-              </w:rPr>
-              <w:t>个字符移动到字符串的头部，要求：长度</w:t>
-            </w:r>
-            <w:r>
-              <w:rPr>
-                <w:rFonts w:ascii="Times New Roman" w:hAnsi="Times New Roman" w:cs="Times New Roman"/>
-                <w:szCs w:val="21"/>
-              </w:rPr>
-              <w:lastRenderedPageBreak/>
-              <w:t>为</w:t>
-            </w:r>
-            <w:r>
-              <w:rPr>
-                <w:rFonts w:ascii="Times New Roman" w:hAnsi="Times New Roman" w:cs="Times New Roman"/>
+                <w:rFonts w:ascii="Consolas" w:hAnsi="Consolas" w:cs="Times New Roman"/>
+                <w:szCs w:val="21"/>
+              </w:rPr>
+              <w:t>个字符移动到字符串的头部，要求：长度为</w:t>
+            </w:r>
+            <w:r>
+              <w:rPr>
+                <w:rFonts w:ascii="Consolas" w:hAnsi="Consolas" w:cs="Times New Roman"/>
                 <w:szCs w:val="21"/>
               </w:rPr>
               <w:t>n</w:t>
             </w:r>
             <w:r>
               <w:rPr>
-                <w:rFonts w:ascii="Times New Roman" w:hAnsi="Times New Roman" w:cs="Times New Roman"/>
+                <w:rFonts w:ascii="Consolas" w:hAnsi="Consolas" w:cs="Times New Roman"/>
                 <w:szCs w:val="21"/>
               </w:rPr>
               <w:t>的字符串操作时间复杂度为</w:t>
             </w:r>
             <w:r>
               <w:rPr>
-                <w:rFonts w:ascii="Times New Roman" w:hAnsi="Times New Roman" w:cs="Times New Roman"/>
+                <w:rFonts w:ascii="Consolas" w:hAnsi="Consolas" w:cs="Times New Roman"/>
                 <w:szCs w:val="21"/>
               </w:rPr>
               <w:t>O(n)</w:t>
             </w:r>
             <w:r>
               <w:rPr>
-                <w:rFonts w:ascii="Times New Roman" w:hAnsi="Times New Roman" w:cs="Times New Roman"/>
+                <w:rFonts w:ascii="Consolas" w:hAnsi="Consolas" w:cs="Times New Roman"/>
                 <w:szCs w:val="21"/>
               </w:rPr>
               <w:t>，空间复杂度为</w:t>
             </w:r>
             <w:r>
               <w:rPr>
-                <w:rFonts w:ascii="Times New Roman" w:hAnsi="Times New Roman" w:cs="Times New Roman"/>
+                <w:rFonts w:ascii="Consolas" w:hAnsi="Consolas" w:cs="Times New Roman"/>
                 <w:szCs w:val="21"/>
               </w:rPr>
               <w:t>O(1)</w:t>
             </w:r>
             <w:r>
               <w:rPr>
-                <w:rFonts w:ascii="Times New Roman" w:hAnsi="Times New Roman" w:cs="Times New Roman"/>
+                <w:rFonts w:ascii="Consolas" w:hAnsi="Consolas" w:cs="Times New Roman"/>
                 <w:szCs w:val="21"/>
               </w:rPr>
               <w:t>。</w:t>
@@ -794,56 +816,57 @@
           </w:p>
           <w:p>
             <w:pPr>
-              <w:rPr>
-                <w:rFonts w:ascii="Times New Roman" w:hAnsi="Times New Roman" w:cs="Times New Roman"/>
-                <w:szCs w:val="21"/>
-              </w:rPr>
-            </w:pPr>
-            <w:r>
-              <w:rPr>
-                <w:rFonts w:ascii="Times New Roman" w:hAnsi="Times New Roman" w:cs="Times New Roman"/>
+              <w:spacing w:line="400" w:lineRule="exact"/>
+              <w:rPr>
+                <w:rFonts w:ascii="Consolas" w:hAnsi="Consolas" w:cs="Times New Roman"/>
+                <w:szCs w:val="21"/>
+              </w:rPr>
+            </w:pPr>
+            <w:r>
+              <w:rPr>
+                <w:rFonts w:ascii="Consolas" w:hAnsi="Consolas" w:cs="Times New Roman"/>
                 <w:szCs w:val="21"/>
               </w:rPr>
               <w:t>例如，原字符串为</w:t>
             </w:r>
             <w:r>
               <w:rPr>
-                <w:rFonts w:ascii="Times New Roman" w:hAnsi="Times New Roman" w:cs="Times New Roman"/>
+                <w:rFonts w:ascii="Consolas" w:hAnsi="Consolas" w:cs="Times New Roman"/>
                 <w:szCs w:val="21"/>
               </w:rPr>
               <w:t>”Ilovebaofeng”</w:t>
             </w:r>
             <w:r>
               <w:rPr>
-                <w:rFonts w:ascii="Times New Roman" w:hAnsi="Times New Roman" w:cs="Times New Roman"/>
+                <w:rFonts w:ascii="Consolas" w:hAnsi="Consolas" w:cs="Times New Roman"/>
                 <w:szCs w:val="21"/>
               </w:rPr>
               <w:t>，</w:t>
             </w:r>
             <w:r>
               <w:rPr>
-                <w:rFonts w:ascii="Times New Roman" w:hAnsi="Times New Roman" w:cs="Times New Roman"/>
+                <w:rFonts w:ascii="Consolas" w:hAnsi="Consolas" w:cs="Times New Roman"/>
                 <w:szCs w:val="21"/>
               </w:rPr>
               <w:t>m=7</w:t>
             </w:r>
             <w:r>
               <w:rPr>
-                <w:rFonts w:ascii="Times New Roman" w:hAnsi="Times New Roman" w:cs="Times New Roman"/>
+                <w:rFonts w:ascii="Consolas" w:hAnsi="Consolas" w:cs="Times New Roman"/>
                 <w:szCs w:val="21"/>
               </w:rPr>
               <w:t>，输出结果为：</w:t>
             </w:r>
             <w:r>
               <w:rPr>
-                <w:rFonts w:ascii="Times New Roman" w:hAnsi="Times New Roman" w:cs="Times New Roman"/>
+                <w:rFonts w:ascii="Consolas" w:hAnsi="Consolas" w:cs="Times New Roman"/>
                 <w:szCs w:val="21"/>
               </w:rPr>
               <w:t>”baofengIlove”</w:t>
             </w:r>
             <w:r>
               <w:rPr>
-                <w:rFonts w:ascii="Times New Roman" w:hAnsi="Times New Roman" w:cs="Times New Roman"/>
+                <w:rFonts w:ascii="Consolas" w:hAnsi="Consolas" w:cs="Times New Roman"/>
                 <w:szCs w:val="21"/>
               </w:rPr>
               <w:t>。</w:t>
@@ -851,49 +874,50 @@
           </w:p>
           <w:p>
             <w:pPr>
-              <w:rPr>
-                <w:rFonts w:ascii="Times New Roman" w:hAnsi="Times New Roman" w:cs="Times New Roman"/>
-                <w:szCs w:val="21"/>
-              </w:rPr>
-            </w:pPr>
-            <w:r>
-              <w:rPr>
-                <w:rFonts w:ascii="Times New Roman" w:hAnsi="Times New Roman" w:cs="Times New Roman"/>
+              <w:spacing w:line="400" w:lineRule="exact"/>
+              <w:rPr>
+                <w:rFonts w:ascii="Consolas" w:hAnsi="Consolas" w:cs="Times New Roman"/>
+                <w:szCs w:val="21"/>
+              </w:rPr>
+            </w:pPr>
+            <w:r>
+              <w:rPr>
+                <w:rFonts w:ascii="Consolas" w:hAnsi="Consolas" w:cs="Times New Roman"/>
                 <w:szCs w:val="21"/>
               </w:rPr>
               <w:t>3</w:t>
             </w:r>
             <w:r>
               <w:rPr>
-                <w:rFonts w:ascii="Times New Roman" w:hAnsi="Times New Roman" w:cs="Times New Roman"/>
+                <w:rFonts w:ascii="Consolas" w:hAnsi="Consolas" w:cs="Times New Roman"/>
                 <w:szCs w:val="21"/>
               </w:rPr>
               <w:t>、单词翻转。输入一个英文句子，翻转句子中单词的顺序，但单词内字符的顺序不变，句子中单词以空格符隔开。为简单起见，标点符号和普通字母一样处理。例如，输入</w:t>
             </w:r>
             <w:r>
               <w:rPr>
-                <w:rFonts w:ascii="Times New Roman" w:hAnsi="Times New Roman" w:cs="Times New Roman"/>
+                <w:rFonts w:ascii="Consolas" w:hAnsi="Consolas" w:cs="Times New Roman"/>
                 <w:szCs w:val="21"/>
               </w:rPr>
               <w:t>“I am a student.”</w:t>
             </w:r>
             <w:r>
               <w:rPr>
-                <w:rFonts w:ascii="Times New Roman" w:hAnsi="Times New Roman" w:cs="Times New Roman"/>
+                <w:rFonts w:ascii="Consolas" w:hAnsi="Consolas" w:cs="Times New Roman"/>
                 <w:szCs w:val="21"/>
               </w:rPr>
               <w:t>，则输出</w:t>
             </w:r>
             <w:r>
               <w:rPr>
-                <w:rFonts w:ascii="Times New Roman" w:hAnsi="Times New Roman" w:cs="Times New Roman"/>
+                <w:rFonts w:ascii="Consolas" w:hAnsi="Consolas" w:cs="Times New Roman"/>
                 <w:szCs w:val="21"/>
               </w:rPr>
               <w:t>“student. a am I”</w:t>
             </w:r>
             <w:r>
               <w:rPr>
-                <w:rFonts w:ascii="Times New Roman" w:hAnsi="Times New Roman" w:cs="Times New Roman"/>
+                <w:rFonts w:ascii="Consolas" w:hAnsi="Consolas" w:cs="Times New Roman"/>
                 <w:szCs w:val="21"/>
               </w:rPr>
               <w:t>。</w:t>
@@ -909,13 +933,14 @@
           <w:ilvl w:val="0"/>
           <w:numId w:val="7"/>
         </w:numPr>
-        <w:rPr>
-          <w:rFonts w:ascii="Times New Roman" w:hAnsi="Times New Roman" w:cs="Times New Roman"/>
-        </w:rPr>
-      </w:pPr>
-      <w:r>
-        <w:rPr>
-          <w:rFonts w:ascii="Times New Roman" w:hAnsi="Times New Roman" w:cs="Times New Roman"/>
+        <w:spacing w:line="400" w:lineRule="exact"/>
+        <w:rPr>
+          <w:rFonts w:ascii="Consolas" w:hAnsi="Consolas" w:cs="Times New Roman"/>
+        </w:rPr>
+      </w:pPr>
+      <w:r>
+        <w:rPr>
+          <w:rFonts w:ascii="Consolas" w:hAnsi="Consolas" w:cs="Times New Roman"/>
         </w:rPr>
         <w:lastRenderedPageBreak/>
         <w:t>字符串包含</w:t>
@@ -923,85 +948,86 @@
     </w:p>
     <w:p>
       <w:pPr>
-        <w:rPr>
-          <w:rFonts w:ascii="Times New Roman" w:hAnsi="Times New Roman" w:cs="Times New Roman"/>
-        </w:rPr>
-      </w:pPr>
-      <w:r>
-        <w:rPr>
-          <w:rFonts w:ascii="Times New Roman" w:hAnsi="Times New Roman" w:cs="Times New Roman"/>
+        <w:spacing w:line="400" w:lineRule="exact"/>
+        <w:rPr>
+          <w:rFonts w:ascii="Consolas" w:hAnsi="Consolas" w:cs="Times New Roman"/>
+        </w:rPr>
+      </w:pPr>
+      <w:r>
+        <w:rPr>
+          <w:rFonts w:ascii="Consolas" w:hAnsi="Consolas" w:cs="Times New Roman"/>
         </w:rPr>
         <w:t>给定两个分别由字母组成的字符串</w:t>
       </w:r>
       <w:r>
         <w:rPr>
-          <w:rFonts w:ascii="Times New Roman" w:hAnsi="Times New Roman" w:cs="Times New Roman"/>
+          <w:rFonts w:ascii="Consolas" w:hAnsi="Consolas" w:cs="Times New Roman"/>
         </w:rPr>
         <w:t>A</w:t>
       </w:r>
       <w:r>
         <w:rPr>
-          <w:rFonts w:ascii="Times New Roman" w:hAnsi="Times New Roman" w:cs="Times New Roman"/>
+          <w:rFonts w:ascii="Consolas" w:hAnsi="Consolas" w:cs="Times New Roman"/>
         </w:rPr>
         <w:t>和字符串</w:t>
       </w:r>
       <w:r>
         <w:rPr>
-          <w:rFonts w:ascii="Times New Roman" w:hAnsi="Times New Roman" w:cs="Times New Roman"/>
+          <w:rFonts w:ascii="Consolas" w:hAnsi="Consolas" w:cs="Times New Roman"/>
         </w:rPr>
         <w:t>B</w:t>
       </w:r>
       <w:r>
         <w:rPr>
-          <w:rFonts w:ascii="Times New Roman" w:hAnsi="Times New Roman" w:cs="Times New Roman"/>
+          <w:rFonts w:ascii="Consolas" w:hAnsi="Consolas" w:cs="Times New Roman"/>
         </w:rPr>
         <w:t>，字符串</w:t>
       </w:r>
       <w:r>
         <w:rPr>
-          <w:rFonts w:ascii="Times New Roman" w:hAnsi="Times New Roman" w:cs="Times New Roman"/>
+          <w:rFonts w:ascii="Consolas" w:hAnsi="Consolas" w:cs="Times New Roman"/>
         </w:rPr>
         <w:t>B</w:t>
       </w:r>
       <w:r>
         <w:rPr>
-          <w:rFonts w:ascii="Times New Roman" w:hAnsi="Times New Roman" w:cs="Times New Roman"/>
+          <w:rFonts w:ascii="Consolas" w:hAnsi="Consolas" w:cs="Times New Roman"/>
         </w:rPr>
         <w:t>的长度比字符串</w:t>
       </w:r>
       <w:r>
         <w:rPr>
-          <w:rFonts w:ascii="Times New Roman" w:hAnsi="Times New Roman" w:cs="Times New Roman"/>
+          <w:rFonts w:ascii="Consolas" w:hAnsi="Consolas" w:cs="Times New Roman"/>
         </w:rPr>
         <w:t>A</w:t>
       </w:r>
       <w:r>
         <w:rPr>
-          <w:rFonts w:ascii="Times New Roman" w:hAnsi="Times New Roman" w:cs="Times New Roman"/>
+          <w:rFonts w:ascii="Consolas" w:hAnsi="Consolas" w:cs="Times New Roman"/>
         </w:rPr>
         <w:t>短。请问，如何最快地判断字符串</w:t>
       </w:r>
       <w:r>
         <w:rPr>
-          <w:rFonts w:ascii="Times New Roman" w:hAnsi="Times New Roman" w:cs="Times New Roman"/>
+          <w:rFonts w:ascii="Consolas" w:hAnsi="Consolas" w:cs="Times New Roman"/>
         </w:rPr>
         <w:t>B</w:t>
       </w:r>
       <w:r>
         <w:rPr>
-          <w:rFonts w:ascii="Times New Roman" w:hAnsi="Times New Roman" w:cs="Times New Roman"/>
+          <w:rFonts w:ascii="Consolas" w:hAnsi="Consolas" w:cs="Times New Roman"/>
         </w:rPr>
         <w:t>中所有字母是否都在字符串</w:t>
       </w:r>
       <w:r>
         <w:rPr>
-          <w:rFonts w:ascii="Times New Roman" w:hAnsi="Times New Roman" w:cs="Times New Roman"/>
+          <w:rFonts w:ascii="Consolas" w:hAnsi="Consolas" w:cs="Times New Roman"/>
         </w:rPr>
         <w:t>A</w:t>
       </w:r>
       <w:r>
         <w:rPr>
-          <w:rFonts w:ascii="Times New Roman" w:hAnsi="Times New Roman" w:cs="Times New Roman"/>
+          <w:rFonts w:ascii="Consolas" w:hAnsi="Consolas" w:cs="Times New Roman"/>
         </w:rPr>
         <w:t>里？</w:t>
       </w:r>
@@ -1013,14 +1039,15 @@
           <w:ilvl w:val="0"/>
           <w:numId w:val="2"/>
         </w:numPr>
+        <w:spacing w:line="400" w:lineRule="exact"/>
         <w:ind w:firstLineChars="0"/>
         <w:rPr>
-          <w:rFonts w:ascii="Times New Roman" w:hAnsi="Times New Roman" w:cs="Times New Roman"/>
-        </w:rPr>
-      </w:pPr>
-      <w:r>
-        <w:rPr>
-          <w:rFonts w:ascii="Times New Roman" w:hAnsi="Times New Roman" w:cs="Times New Roman"/>
+          <w:rFonts w:ascii="Consolas" w:hAnsi="Consolas" w:cs="Times New Roman"/>
+        </w:rPr>
+      </w:pPr>
+      <w:r>
+        <w:rPr>
+          <w:rFonts w:ascii="Consolas" w:hAnsi="Consolas" w:cs="Times New Roman"/>
         </w:rPr>
         <w:t>HashTable</w:t>
       </w:r>
@@ -1032,98 +1059,99 @@
           <w:ilvl w:val="0"/>
           <w:numId w:val="2"/>
         </w:numPr>
+        <w:spacing w:line="400" w:lineRule="exact"/>
         <w:ind w:firstLineChars="0"/>
         <w:rPr>
-          <w:rFonts w:ascii="Times New Roman" w:hAnsi="Times New Roman" w:cs="Times New Roman"/>
-        </w:rPr>
-      </w:pPr>
-      <w:r>
-        <w:rPr>
-          <w:rFonts w:ascii="Times New Roman" w:hAnsi="Times New Roman" w:cs="Times New Roman"/>
+          <w:rFonts w:ascii="Consolas" w:hAnsi="Consolas" w:cs="Times New Roman"/>
+        </w:rPr>
+      </w:pPr>
+      <w:r>
+        <w:rPr>
+          <w:rFonts w:ascii="Consolas" w:hAnsi="Consolas" w:cs="Times New Roman"/>
         </w:rPr>
         <w:t>对字符串</w:t>
       </w:r>
       <w:r>
         <w:rPr>
-          <w:rFonts w:ascii="Times New Roman" w:hAnsi="Times New Roman" w:cs="Times New Roman"/>
+          <w:rFonts w:ascii="Consolas" w:hAnsi="Consolas" w:cs="Times New Roman"/>
         </w:rPr>
         <w:t>A</w:t>
       </w:r>
       <w:r>
         <w:rPr>
-          <w:rFonts w:ascii="Times New Roman" w:hAnsi="Times New Roman" w:cs="Times New Roman"/>
+          <w:rFonts w:ascii="Consolas" w:hAnsi="Consolas" w:cs="Times New Roman"/>
         </w:rPr>
         <w:t>，用位运算（</w:t>
       </w:r>
       <w:r>
         <w:rPr>
-          <w:rFonts w:ascii="Times New Roman" w:hAnsi="Times New Roman" w:cs="Times New Roman"/>
+          <w:rFonts w:ascii="Consolas" w:hAnsi="Consolas" w:cs="Times New Roman"/>
         </w:rPr>
         <w:t>26bit</w:t>
       </w:r>
       <w:r>
         <w:rPr>
-          <w:rFonts w:ascii="Times New Roman" w:hAnsi="Times New Roman" w:cs="Times New Roman"/>
+          <w:rFonts w:ascii="Consolas" w:hAnsi="Consolas" w:cs="Times New Roman"/>
         </w:rPr>
         <w:t>整数表示</w:t>
       </w:r>
       <w:r>
         <w:rPr>
-          <w:rFonts w:ascii="Times New Roman" w:hAnsi="Times New Roman" w:cs="Times New Roman"/>
+          <w:rFonts w:ascii="Consolas" w:hAnsi="Consolas" w:cs="Times New Roman"/>
         </w:rPr>
         <w:t>)</w:t>
       </w:r>
       <w:r>
         <w:rPr>
-          <w:rFonts w:ascii="Times New Roman" w:hAnsi="Times New Roman" w:cs="Times New Roman"/>
+          <w:rFonts w:ascii="Consolas" w:hAnsi="Consolas" w:cs="Times New Roman"/>
         </w:rPr>
         <w:t>计算出一个</w:t>
       </w:r>
       <w:r>
         <w:rPr>
-          <w:rFonts w:ascii="Times New Roman" w:hAnsi="Times New Roman" w:cs="Times New Roman"/>
+          <w:rFonts w:ascii="Consolas" w:hAnsi="Consolas" w:cs="Times New Roman"/>
         </w:rPr>
         <w:t>“</w:t>
       </w:r>
       <w:r>
         <w:rPr>
-          <w:rFonts w:ascii="Times New Roman" w:hAnsi="Times New Roman" w:cs="Times New Roman"/>
+          <w:rFonts w:ascii="Consolas" w:hAnsi="Consolas" w:cs="Times New Roman"/>
         </w:rPr>
         <w:t>签名</w:t>
       </w:r>
       <w:r>
         <w:rPr>
-          <w:rFonts w:ascii="Times New Roman" w:hAnsi="Times New Roman" w:cs="Times New Roman"/>
+          <w:rFonts w:ascii="Consolas" w:hAnsi="Consolas" w:cs="Times New Roman"/>
         </w:rPr>
         <w:t>”</w:t>
       </w:r>
       <w:r>
         <w:rPr>
-          <w:rFonts w:ascii="Times New Roman" w:hAnsi="Times New Roman" w:cs="Times New Roman"/>
+          <w:rFonts w:ascii="Consolas" w:hAnsi="Consolas" w:cs="Times New Roman"/>
         </w:rPr>
         <w:t>，再用</w:t>
       </w:r>
       <w:r>
         <w:rPr>
-          <w:rFonts w:ascii="Times New Roman" w:hAnsi="Times New Roman" w:cs="Times New Roman"/>
+          <w:rFonts w:ascii="Consolas" w:hAnsi="Consolas" w:cs="Times New Roman"/>
         </w:rPr>
         <w:t>B</w:t>
       </w:r>
       <w:r>
         <w:rPr>
-          <w:rFonts w:ascii="Times New Roman" w:hAnsi="Times New Roman" w:cs="Times New Roman"/>
+          <w:rFonts w:ascii="Consolas" w:hAnsi="Consolas" w:cs="Times New Roman"/>
         </w:rPr>
         <w:t>中的字符到</w:t>
       </w:r>
       <w:r>
         <w:rPr>
-          <w:rFonts w:ascii="Times New Roman" w:hAnsi="Times New Roman" w:cs="Times New Roman"/>
+          <w:rFonts w:ascii="Consolas" w:hAnsi="Consolas" w:cs="Times New Roman"/>
         </w:rPr>
         <w:t>A</w:t>
       </w:r>
       <w:r>
         <w:rPr>
-          <w:rFonts w:ascii="Times New Roman" w:hAnsi="Times New Roman" w:cs="Times New Roman"/>
+          <w:rFonts w:ascii="Consolas" w:hAnsi="Consolas" w:cs="Times New Roman"/>
         </w:rPr>
         <w:t>里面进行查找。</w:t>
       </w:r>
@@ -1159,13 +1187,14 @@
           <w:p>
             <w:pPr>
               <w:pStyle w:val="a3"/>
-              <w:rPr>
-                <w:rFonts w:ascii="Times New Roman" w:hAnsi="Times New Roman" w:cs="Times New Roman"/>
-              </w:rPr>
-            </w:pPr>
-            <w:r>
-              <w:rPr>
-                <w:rFonts w:ascii="Times New Roman" w:hAnsi="Times New Roman" w:cs="Times New Roman"/>
+              <w:spacing w:line="400" w:lineRule="exact"/>
+              <w:rPr>
+                <w:rFonts w:ascii="Consolas" w:hAnsi="Consolas" w:cs="Times New Roman"/>
+              </w:rPr>
+            </w:pPr>
+            <w:r>
+              <w:rPr>
+                <w:rFonts w:ascii="Consolas" w:hAnsi="Consolas" w:cs="Times New Roman"/>
               </w:rPr>
               <w:t>bool StringContain(string &amp;a,string &amp;b)</w:t>
             </w:r>
@@ -1173,13 +1202,14 @@
           <w:p>
             <w:pPr>
               <w:pStyle w:val="a3"/>
-              <w:rPr>
-                <w:rFonts w:ascii="Times New Roman" w:hAnsi="Times New Roman" w:cs="Times New Roman"/>
-              </w:rPr>
-            </w:pPr>
-            <w:r>
-              <w:rPr>
-                <w:rFonts w:ascii="Times New Roman" w:hAnsi="Times New Roman" w:cs="Times New Roman"/>
+              <w:spacing w:line="400" w:lineRule="exact"/>
+              <w:rPr>
+                <w:rFonts w:ascii="Consolas" w:hAnsi="Consolas" w:cs="Times New Roman"/>
+              </w:rPr>
+            </w:pPr>
+            <w:r>
+              <w:rPr>
+                <w:rFonts w:ascii="Consolas" w:hAnsi="Consolas" w:cs="Times New Roman"/>
               </w:rPr>
               <w:t>{</w:t>
             </w:r>
@@ -1187,13 +1217,14 @@
           <w:p>
             <w:pPr>
               <w:pStyle w:val="a3"/>
-              <w:rPr>
-                <w:rFonts w:ascii="Times New Roman" w:hAnsi="Times New Roman" w:cs="Times New Roman"/>
-              </w:rPr>
-            </w:pPr>
-            <w:r>
-              <w:rPr>
-                <w:rFonts w:ascii="Times New Roman" w:hAnsi="Times New Roman" w:cs="Times New Roman"/>
+              <w:spacing w:line="400" w:lineRule="exact"/>
+              <w:rPr>
+                <w:rFonts w:ascii="Consolas" w:hAnsi="Consolas" w:cs="Times New Roman"/>
+              </w:rPr>
+            </w:pPr>
+            <w:r>
+              <w:rPr>
+                <w:rFonts w:ascii="Consolas" w:hAnsi="Consolas" w:cs="Times New Roman"/>
               </w:rPr>
               <w:t>int hash = 0;</w:t>
             </w:r>
@@ -1201,13 +1232,14 @@
           <w:p>
             <w:pPr>
               <w:pStyle w:val="a3"/>
-              <w:rPr>
-                <w:rFonts w:ascii="Times New Roman" w:hAnsi="Times New Roman" w:cs="Times New Roman"/>
-              </w:rPr>
-            </w:pPr>
-            <w:r>
-              <w:rPr>
-                <w:rFonts w:ascii="Times New Roman" w:hAnsi="Times New Roman" w:cs="Times New Roman"/>
+              <w:spacing w:line="400" w:lineRule="exact"/>
+              <w:rPr>
+                <w:rFonts w:ascii="Consolas" w:hAnsi="Consolas" w:cs="Times New Roman"/>
+              </w:rPr>
+            </w:pPr>
+            <w:r>
+              <w:rPr>
+                <w:rFonts w:ascii="Consolas" w:hAnsi="Consolas" w:cs="Times New Roman"/>
               </w:rPr>
               <w:t>for (int i = 0; i &lt; a.length(); ++i)</w:t>
             </w:r>
@@ -1215,13 +1247,14 @@
           <w:p>
             <w:pPr>
               <w:pStyle w:val="a3"/>
-              <w:rPr>
-                <w:rFonts w:ascii="Times New Roman" w:hAnsi="Times New Roman" w:cs="Times New Roman"/>
-              </w:rPr>
-            </w:pPr>
-            <w:r>
-              <w:rPr>
-                <w:rFonts w:ascii="Times New Roman" w:hAnsi="Times New Roman" w:cs="Times New Roman"/>
+              <w:spacing w:line="400" w:lineRule="exact"/>
+              <w:rPr>
+                <w:rFonts w:ascii="Consolas" w:hAnsi="Consolas" w:cs="Times New Roman"/>
+              </w:rPr>
+            </w:pPr>
+            <w:r>
+              <w:rPr>
+                <w:rFonts w:ascii="Consolas" w:hAnsi="Consolas" w:cs="Times New Roman"/>
               </w:rPr>
               <w:t>{</w:t>
             </w:r>
@@ -1229,61 +1262,56 @@
           <w:p>
             <w:pPr>
               <w:pStyle w:val="a3"/>
-              <w:rPr>
-                <w:rFonts w:ascii="Times New Roman" w:hAnsi="Times New Roman" w:cs="Times New Roman"/>
-              </w:rPr>
-            </w:pPr>
-            <w:r>
-              <w:rPr>
-                <w:rFonts w:ascii="Times New Roman" w:hAnsi="Times New Roman" w:cs="Times New Roman"/>
+              <w:spacing w:line="400" w:lineRule="exact"/>
+              <w:rPr>
+                <w:rFonts w:ascii="Consolas" w:hAnsi="Consolas" w:cs="Times New Roman"/>
+              </w:rPr>
+            </w:pPr>
+            <w:r>
+              <w:rPr>
+                <w:rFonts w:ascii="Consolas" w:hAnsi="Consolas" w:cs="Times New Roman"/>
               </w:rPr>
               <w:t>//</w:t>
             </w:r>
             <w:r>
               <w:rPr>
-                <w:rFonts w:ascii="Times New Roman" w:hAnsi="Times New Roman" w:cs="Times New Roman"/>
+                <w:rFonts w:ascii="Consolas" w:hAnsi="Consolas" w:cs="Times New Roman"/>
               </w:rPr>
               <w:t>精华，</w:t>
             </w:r>
             <w:r>
               <w:rPr>
-                <w:rFonts w:ascii="Times New Roman" w:hAnsi="Times New Roman" w:cs="Times New Roman"/>
+                <w:rFonts w:ascii="Consolas" w:hAnsi="Consolas" w:cs="Times New Roman"/>
               </w:rPr>
               <w:t>a[i]-‘A’</w:t>
             </w:r>
             <w:r>
               <w:rPr>
-                <w:rFonts w:ascii="Times New Roman" w:hAnsi="Times New Roman" w:cs="Times New Roman"/>
-              </w:rPr>
-              <w:t>得到</w:t>
-            </w:r>
-            <w:r>
-              <w:rPr>
-                <w:rFonts w:ascii="Times New Roman" w:hAnsi="Times New Roman" w:cs="Times New Roman" w:hint="eastAsia"/>
-              </w:rPr>
-              <w:t>字符的对应位置，</w:t>
-            </w:r>
-            <w:r>
-              <w:rPr>
-                <w:rFonts w:ascii="Times New Roman" w:hAnsi="Times New Roman" w:cs="Times New Roman" w:hint="eastAsia"/>
+                <w:rFonts w:ascii="Consolas" w:hAnsi="Consolas" w:cs="Times New Roman"/>
+              </w:rPr>
+              <w:t>得到字符的对应位置，</w:t>
+            </w:r>
+            <w:r>
+              <w:rPr>
+                <w:rFonts w:ascii="Consolas" w:hAnsi="Consolas" w:cs="Times New Roman"/>
               </w:rPr>
               <w:t>1</w:t>
             </w:r>
             <w:r>
               <w:rPr>
-                <w:rFonts w:ascii="Times New Roman" w:hAnsi="Times New Roman" w:cs="Times New Roman" w:hint="eastAsia"/>
+                <w:rFonts w:ascii="Consolas" w:hAnsi="Consolas" w:cs="Times New Roman"/>
               </w:rPr>
               <w:t>左移令字符对应位置为</w:t>
             </w:r>
             <w:r>
               <w:rPr>
-                <w:rFonts w:ascii="Times New Roman" w:hAnsi="Times New Roman" w:cs="Times New Roman" w:hint="eastAsia"/>
+                <w:rFonts w:ascii="Consolas" w:hAnsi="Consolas" w:cs="Times New Roman"/>
               </w:rPr>
               <w:t>1</w:t>
             </w:r>
             <w:r>
               <w:rPr>
-                <w:rFonts w:ascii="Times New Roman" w:hAnsi="Times New Roman" w:cs="Times New Roman" w:hint="eastAsia"/>
+                <w:rFonts w:ascii="Consolas" w:hAnsi="Consolas" w:cs="Times New Roman"/>
               </w:rPr>
               <w:t>，然后或操作</w:t>
             </w:r>
@@ -1291,20 +1319,21 @@
           <w:p>
             <w:pPr>
               <w:pStyle w:val="a3"/>
-              <w:rPr>
-                <w:rFonts w:ascii="Times New Roman" w:hAnsi="Times New Roman" w:cs="Times New Roman"/>
-              </w:rPr>
-            </w:pPr>
-            <w:r>
-              <w:rPr>
-                <w:rFonts w:ascii="Times New Roman" w:hAnsi="Times New Roman" w:cs="Times New Roman"/>
+              <w:spacing w:line="400" w:lineRule="exact"/>
+              <w:rPr>
+                <w:rFonts w:ascii="Consolas" w:hAnsi="Consolas" w:cs="Times New Roman"/>
+              </w:rPr>
+            </w:pPr>
+            <w:r>
+              <w:rPr>
+                <w:rFonts w:ascii="Consolas" w:hAnsi="Consolas" w:cs="Times New Roman"/>
                 <w:highlight w:val="yellow"/>
               </w:rPr>
               <w:t>hash |= (1 &lt;&lt; (a[i] - 'A'));</w:t>
             </w:r>
             <w:r>
               <w:rPr>
-                <w:rFonts w:ascii="Times New Roman" w:hAnsi="Times New Roman" w:cs="Times New Roman"/>
+                <w:rFonts w:ascii="Consolas" w:hAnsi="Consolas" w:cs="Times New Roman"/>
               </w:rPr>
               <w:t xml:space="preserve">  </w:t>
             </w:r>
@@ -1312,13 +1341,14 @@
           <w:p>
             <w:pPr>
               <w:pStyle w:val="a3"/>
-              <w:rPr>
-                <w:rFonts w:ascii="Times New Roman" w:hAnsi="Times New Roman" w:cs="Times New Roman"/>
-              </w:rPr>
-            </w:pPr>
-            <w:r>
-              <w:rPr>
-                <w:rFonts w:ascii="Times New Roman" w:hAnsi="Times New Roman" w:cs="Times New Roman"/>
+              <w:spacing w:line="400" w:lineRule="exact"/>
+              <w:rPr>
+                <w:rFonts w:ascii="Consolas" w:hAnsi="Consolas" w:cs="Times New Roman"/>
+              </w:rPr>
+            </w:pPr>
+            <w:r>
+              <w:rPr>
+                <w:rFonts w:ascii="Consolas" w:hAnsi="Consolas" w:cs="Times New Roman"/>
               </w:rPr>
               <w:t>}</w:t>
             </w:r>
@@ -1326,13 +1356,14 @@
           <w:p>
             <w:pPr>
               <w:pStyle w:val="a3"/>
-              <w:rPr>
-                <w:rFonts w:ascii="Times New Roman" w:hAnsi="Times New Roman" w:cs="Times New Roman"/>
-              </w:rPr>
-            </w:pPr>
-            <w:r>
-              <w:rPr>
-                <w:rFonts w:ascii="Times New Roman" w:hAnsi="Times New Roman" w:cs="Times New Roman"/>
+              <w:spacing w:line="400" w:lineRule="exact"/>
+              <w:rPr>
+                <w:rFonts w:ascii="Consolas" w:hAnsi="Consolas" w:cs="Times New Roman"/>
+              </w:rPr>
+            </w:pPr>
+            <w:r>
+              <w:rPr>
+                <w:rFonts w:ascii="Consolas" w:hAnsi="Consolas" w:cs="Times New Roman"/>
               </w:rPr>
               <w:t>for (int i = 0; i &lt; b.length(); ++i)</w:t>
             </w:r>
@@ -1340,13 +1371,14 @@
           <w:p>
             <w:pPr>
               <w:pStyle w:val="a3"/>
-              <w:rPr>
-                <w:rFonts w:ascii="Times New Roman" w:hAnsi="Times New Roman" w:cs="Times New Roman"/>
-              </w:rPr>
-            </w:pPr>
-            <w:r>
-              <w:rPr>
-                <w:rFonts w:ascii="Times New Roman" w:hAnsi="Times New Roman" w:cs="Times New Roman"/>
+              <w:spacing w:line="400" w:lineRule="exact"/>
+              <w:rPr>
+                <w:rFonts w:ascii="Consolas" w:hAnsi="Consolas" w:cs="Times New Roman"/>
+              </w:rPr>
+            </w:pPr>
+            <w:r>
+              <w:rPr>
+                <w:rFonts w:ascii="Consolas" w:hAnsi="Consolas" w:cs="Times New Roman"/>
               </w:rPr>
               <w:t>{</w:t>
             </w:r>
@@ -1354,31 +1386,32 @@
           <w:p>
             <w:pPr>
               <w:pStyle w:val="a3"/>
-              <w:rPr>
-                <w:rFonts w:ascii="Times New Roman" w:hAnsi="Times New Roman" w:cs="Times New Roman"/>
-              </w:rPr>
-            </w:pPr>
-            <w:r>
-              <w:rPr>
-                <w:rFonts w:ascii="Times New Roman" w:hAnsi="Times New Roman" w:cs="Times New Roman" w:hint="eastAsia"/>
+              <w:spacing w:line="400" w:lineRule="exact"/>
+              <w:rPr>
+                <w:rFonts w:ascii="Consolas" w:hAnsi="Consolas" w:cs="Times New Roman"/>
+              </w:rPr>
+            </w:pPr>
+            <w:r>
+              <w:rPr>
+                <w:rFonts w:ascii="Consolas" w:hAnsi="Consolas" w:cs="Times New Roman"/>
               </w:rPr>
               <w:t>//</w:t>
             </w:r>
             <w:r>
               <w:rPr>
-                <w:rFonts w:ascii="Times New Roman" w:hAnsi="Times New Roman" w:cs="Times New Roman" w:hint="eastAsia"/>
+                <w:rFonts w:ascii="Consolas" w:hAnsi="Consolas" w:cs="Times New Roman"/>
               </w:rPr>
               <w:t>做与操作，如果某一次与操作结果为</w:t>
             </w:r>
             <w:r>
               <w:rPr>
-                <w:rFonts w:ascii="Times New Roman" w:hAnsi="Times New Roman" w:cs="Times New Roman" w:hint="eastAsia"/>
+                <w:rFonts w:ascii="Consolas" w:hAnsi="Consolas" w:cs="Times New Roman"/>
               </w:rPr>
               <w:t>0</w:t>
             </w:r>
             <w:r>
               <w:rPr>
-                <w:rFonts w:ascii="Times New Roman" w:hAnsi="Times New Roman" w:cs="Times New Roman" w:hint="eastAsia"/>
+                <w:rFonts w:ascii="Consolas" w:hAnsi="Consolas" w:cs="Times New Roman"/>
               </w:rPr>
               <w:t>，就代表该字符未出现</w:t>
             </w:r>
@@ -1386,13 +1419,14 @@
           <w:p>
             <w:pPr>
               <w:pStyle w:val="a3"/>
-              <w:rPr>
-                <w:rFonts w:ascii="Times New Roman" w:hAnsi="Times New Roman" w:cs="Times New Roman"/>
-              </w:rPr>
-            </w:pPr>
-            <w:r>
-              <w:rPr>
-                <w:rFonts w:ascii="Times New Roman" w:hAnsi="Times New Roman" w:cs="Times New Roman"/>
+              <w:spacing w:line="400" w:lineRule="exact"/>
+              <w:rPr>
+                <w:rFonts w:ascii="Consolas" w:hAnsi="Consolas" w:cs="Times New Roman"/>
+              </w:rPr>
+            </w:pPr>
+            <w:r>
+              <w:rPr>
+                <w:rFonts w:ascii="Consolas" w:hAnsi="Consolas" w:cs="Times New Roman"/>
                 <w:highlight w:val="yellow"/>
               </w:rPr>
               <w:t>if ((hash &amp; (1 &lt;&lt; (b[i] - 'A'))) == 0)</w:t>
@@ -1401,13 +1435,14 @@
           <w:p>
             <w:pPr>
               <w:pStyle w:val="a3"/>
-              <w:rPr>
-                <w:rFonts w:ascii="Times New Roman" w:hAnsi="Times New Roman" w:cs="Times New Roman"/>
-              </w:rPr>
-            </w:pPr>
-            <w:r>
-              <w:rPr>
-                <w:rFonts w:ascii="Times New Roman" w:hAnsi="Times New Roman" w:cs="Times New Roman"/>
+              <w:spacing w:line="400" w:lineRule="exact"/>
+              <w:rPr>
+                <w:rFonts w:ascii="Consolas" w:hAnsi="Consolas" w:cs="Times New Roman"/>
+              </w:rPr>
+            </w:pPr>
+            <w:r>
+              <w:rPr>
+                <w:rFonts w:ascii="Consolas" w:hAnsi="Consolas" w:cs="Times New Roman"/>
               </w:rPr>
               <w:t>{</w:t>
             </w:r>
@@ -1415,13 +1450,14 @@
           <w:p>
             <w:pPr>
               <w:pStyle w:val="a3"/>
-              <w:rPr>
-                <w:rFonts w:ascii="Times New Roman" w:hAnsi="Times New Roman" w:cs="Times New Roman"/>
-              </w:rPr>
-            </w:pPr>
-            <w:r>
-              <w:rPr>
-                <w:rFonts w:ascii="Times New Roman" w:hAnsi="Times New Roman" w:cs="Times New Roman"/>
+              <w:spacing w:line="400" w:lineRule="exact"/>
+              <w:rPr>
+                <w:rFonts w:ascii="Consolas" w:hAnsi="Consolas" w:cs="Times New Roman"/>
+              </w:rPr>
+            </w:pPr>
+            <w:r>
+              <w:rPr>
+                <w:rFonts w:ascii="Consolas" w:hAnsi="Consolas" w:cs="Times New Roman"/>
               </w:rPr>
               <w:t>return false;</w:t>
             </w:r>
@@ -1429,13 +1465,14 @@
           <w:p>
             <w:pPr>
               <w:pStyle w:val="a3"/>
-              <w:rPr>
-                <w:rFonts w:ascii="Times New Roman" w:hAnsi="Times New Roman" w:cs="Times New Roman"/>
-              </w:rPr>
-            </w:pPr>
-            <w:r>
-              <w:rPr>
-                <w:rFonts w:ascii="Times New Roman" w:hAnsi="Times New Roman" w:cs="Times New Roman"/>
+              <w:spacing w:line="400" w:lineRule="exact"/>
+              <w:rPr>
+                <w:rFonts w:ascii="Consolas" w:hAnsi="Consolas" w:cs="Times New Roman"/>
+              </w:rPr>
+            </w:pPr>
+            <w:r>
+              <w:rPr>
+                <w:rFonts w:ascii="Consolas" w:hAnsi="Consolas" w:cs="Times New Roman"/>
               </w:rPr>
               <w:t>}</w:t>
             </w:r>
@@ -1443,13 +1480,14 @@
           <w:p>
             <w:pPr>
               <w:pStyle w:val="a3"/>
-              <w:rPr>
-                <w:rFonts w:ascii="Times New Roman" w:hAnsi="Times New Roman" w:cs="Times New Roman"/>
-              </w:rPr>
-            </w:pPr>
-            <w:r>
-              <w:rPr>
-                <w:rFonts w:ascii="Times New Roman" w:hAnsi="Times New Roman" w:cs="Times New Roman"/>
+              <w:spacing w:line="400" w:lineRule="exact"/>
+              <w:rPr>
+                <w:rFonts w:ascii="Consolas" w:hAnsi="Consolas" w:cs="Times New Roman"/>
+              </w:rPr>
+            </w:pPr>
+            <w:r>
+              <w:rPr>
+                <w:rFonts w:ascii="Consolas" w:hAnsi="Consolas" w:cs="Times New Roman"/>
               </w:rPr>
               <w:t>}</w:t>
             </w:r>
@@ -1457,13 +1495,14 @@
           <w:p>
             <w:pPr>
               <w:pStyle w:val="a3"/>
-              <w:rPr>
-                <w:rFonts w:ascii="Times New Roman" w:hAnsi="Times New Roman" w:cs="Times New Roman"/>
-              </w:rPr>
-            </w:pPr>
-            <w:r>
-              <w:rPr>
-                <w:rFonts w:ascii="Times New Roman" w:hAnsi="Times New Roman" w:cs="Times New Roman"/>
+              <w:spacing w:line="400" w:lineRule="exact"/>
+              <w:rPr>
+                <w:rFonts w:ascii="Consolas" w:hAnsi="Consolas" w:cs="Times New Roman"/>
+              </w:rPr>
+            </w:pPr>
+            <w:r>
+              <w:rPr>
+                <w:rFonts w:ascii="Consolas" w:hAnsi="Consolas" w:cs="Times New Roman"/>
               </w:rPr>
               <w:t>return true;</w:t>
             </w:r>
@@ -1471,14 +1510,15 @@
           <w:p>
             <w:pPr>
               <w:pStyle w:val="a3"/>
+              <w:spacing w:line="400" w:lineRule="exact"/>
               <w:ind w:firstLineChars="0" w:firstLine="0"/>
               <w:rPr>
-                <w:rFonts w:ascii="Times New Roman" w:hAnsi="Times New Roman" w:cs="Times New Roman"/>
-              </w:rPr>
-            </w:pPr>
-            <w:r>
-              <w:rPr>
-                <w:rFonts w:ascii="Times New Roman" w:hAnsi="Times New Roman" w:cs="Times New Roman"/>
+                <w:rFonts w:ascii="Consolas" w:hAnsi="Consolas" w:cs="Times New Roman"/>
+              </w:rPr>
+            </w:pPr>
+            <w:r>
+              <w:rPr>
+                <w:rFonts w:ascii="Consolas" w:hAnsi="Consolas" w:cs="Times New Roman"/>
               </w:rPr>
               <w:t>}</w:t>
             </w:r>
@@ -1488,8 +1528,9 @@
     </w:tbl>
     <w:p>
       <w:pPr>
-        <w:rPr>
-          <w:rFonts w:ascii="Times New Roman" w:hAnsi="Times New Roman" w:cs="Times New Roman"/>
+        <w:spacing w:line="400" w:lineRule="exact"/>
+        <w:rPr>
+          <w:rFonts w:ascii="Consolas" w:hAnsi="Consolas" w:cs="Times New Roman"/>
         </w:rPr>
       </w:pPr>
     </w:p>
@@ -1500,41 +1541,37 @@
           <w:ilvl w:val="0"/>
           <w:numId w:val="7"/>
         </w:numPr>
-      </w:pPr>
-      <w:r>
-        <w:rPr>
-          <w:rFonts w:hint="eastAsia"/>
-        </w:rPr>
+        <w:spacing w:line="400" w:lineRule="exact"/>
+        <w:rPr>
+          <w:rFonts w:ascii="Consolas" w:hAnsi="Consolas"/>
+        </w:rPr>
+      </w:pPr>
+      <w:r>
+        <w:rPr>
+          <w:rFonts w:ascii="Consolas" w:hAnsi="Consolas"/>
+        </w:rPr>
+        <w:lastRenderedPageBreak/>
         <w:t>字符串转换成整数</w:t>
       </w:r>
     </w:p>
     <w:p>
-      <w:r>
-        <w:t>题意很明确</w:t>
-      </w:r>
-      <w:r>
-        <w:rPr>
-          <w:rFonts w:hint="eastAsia"/>
-        </w:rPr>
-        <w:t>，</w:t>
-      </w:r>
-      <w:r>
-        <w:t>但注意事项很多</w:t>
-      </w:r>
-      <w:r>
-        <w:rPr>
-          <w:rFonts w:hint="eastAsia"/>
-        </w:rPr>
-        <w:t>，</w:t>
-      </w:r>
-      <w:r>
-        <w:t>如下</w:t>
-      </w:r>
-      <w:r>
-        <w:rPr>
-          <w:rFonts w:hint="eastAsia"/>
-        </w:rPr>
-        <w:t>：</w:t>
+      <w:pPr>
+        <w:spacing w:line="400" w:lineRule="exact"/>
+        <w:rPr>
+          <w:rFonts w:ascii="Consolas" w:hAnsi="Consolas"/>
+        </w:rPr>
+      </w:pPr>
+      <w:r>
+        <w:rPr>
+          <w:rFonts w:ascii="Consolas" w:hAnsi="Consolas"/>
+        </w:rPr>
+        <w:t>题意很明确，但注意事项很多</w:t>
+      </w:r>
+      <w:r>
+        <w:rPr>
+          <w:rFonts w:ascii="Consolas" w:hAnsi="Consolas"/>
+        </w:rPr>
+        <w:t>，如下：</w:t>
       </w:r>
     </w:p>
     <w:tbl>
@@ -1558,29 +1595,33 @@
                 <w:ilvl w:val="0"/>
                 <w:numId w:val="8"/>
               </w:numPr>
+              <w:spacing w:line="400" w:lineRule="exact"/>
               <w:ind w:firstLineChars="0"/>
-            </w:pPr>
-            <w:r>
-              <w:rPr>
-                <w:rFonts w:hint="eastAsia"/>
+              <w:rPr>
+                <w:rFonts w:ascii="Consolas" w:hAnsi="Consolas"/>
+              </w:rPr>
+            </w:pPr>
+            <w:r>
+              <w:rPr>
+                <w:rFonts w:ascii="Consolas" w:hAnsi="Consolas"/>
               </w:rPr>
               <w:t>字符串为</w:t>
             </w:r>
             <w:r>
               <w:rPr>
-                <w:rFonts w:hint="eastAsia"/>
+                <w:rFonts w:ascii="Consolas" w:hAnsi="Consolas"/>
               </w:rPr>
               <w:t>null</w:t>
             </w:r>
             <w:r>
               <w:rPr>
-                <w:rFonts w:hint="eastAsia"/>
+                <w:rFonts w:ascii="Consolas" w:hAnsi="Consolas"/>
               </w:rPr>
               <w:t>，或空字符串时，返回整数</w:t>
             </w:r>
             <w:r>
               <w:rPr>
-                <w:rFonts w:hint="eastAsia"/>
+                <w:rFonts w:ascii="Consolas" w:hAnsi="Consolas"/>
               </w:rPr>
               <w:t>0</w:t>
             </w:r>
@@ -1592,31 +1633,35 @@
                 <w:ilvl w:val="0"/>
                 <w:numId w:val="8"/>
               </w:numPr>
+              <w:spacing w:line="400" w:lineRule="exact"/>
               <w:ind w:firstLineChars="0"/>
-            </w:pPr>
-            <w:r>
-              <w:t>整数是有符号的</w:t>
-            </w:r>
-            <w:r>
-              <w:rPr>
-                <w:rFonts w:hint="eastAsia"/>
-              </w:rPr>
-              <w:t>，</w:t>
-            </w:r>
-            <w:r>
+              <w:rPr>
+                <w:rFonts w:ascii="Consolas" w:hAnsi="Consolas"/>
+              </w:rPr>
+            </w:pPr>
+            <w:r>
+              <w:rPr>
+                <w:rFonts w:ascii="Consolas" w:hAnsi="Consolas"/>
+              </w:rPr>
+              <w:t>整数是有符号的，</w:t>
+            </w:r>
+            <w:r>
+              <w:rPr>
+                <w:rFonts w:ascii="Consolas" w:hAnsi="Consolas"/>
+              </w:rPr>
               <w:t xml:space="preserve">’+’ </w:t>
             </w:r>
             <w:r>
+              <w:rPr>
+                <w:rFonts w:ascii="Consolas" w:hAnsi="Consolas"/>
+              </w:rPr>
               <w:t>或</w:t>
             </w:r>
             <w:r>
               <w:rPr>
-                <w:rFonts w:hint="eastAsia"/>
-              </w:rPr>
-              <w:t xml:space="preserve"> </w:t>
-            </w:r>
-            <w:r>
-              <w:t>‘-’</w:t>
+                <w:rFonts w:ascii="Consolas" w:hAnsi="Consolas"/>
+              </w:rPr>
+              <w:t xml:space="preserve"> ‘-’</w:t>
             </w:r>
           </w:p>
           <w:p>
@@ -1626,50 +1671,39 @@
                 <w:ilvl w:val="0"/>
                 <w:numId w:val="8"/>
               </w:numPr>
+              <w:spacing w:line="400" w:lineRule="exact"/>
               <w:ind w:firstLineChars="0"/>
-            </w:pPr>
-            <w:r>
-              <w:t>去掉无效字符</w:t>
-            </w:r>
-            <w:r>
-              <w:rPr>
-                <w:rFonts w:hint="eastAsia"/>
-              </w:rPr>
-              <w:t>，</w:t>
-            </w:r>
-            <w:r>
-              <w:t>从字符串第一个非空有效字符开始</w:t>
-            </w:r>
-            <w:r>
-              <w:rPr>
-                <w:rFonts w:hint="eastAsia"/>
-              </w:rPr>
-              <w:t>，</w:t>
-            </w:r>
-            <w:r>
-              <w:t>到第一个无效字符</w:t>
-            </w:r>
-            <w:r>
-              <w:rPr>
-                <w:rFonts w:hint="eastAsia"/>
+              <w:rPr>
+                <w:rFonts w:ascii="Consolas" w:hAnsi="Consolas"/>
+              </w:rPr>
+            </w:pPr>
+            <w:r>
+              <w:rPr>
+                <w:rFonts w:ascii="Consolas" w:hAnsi="Consolas"/>
+              </w:rPr>
+              <w:t>去掉无效字符，从字符串第一个非空有效字符开始，到第一个无效字符</w:t>
+            </w:r>
+            <w:r>
+              <w:rPr>
+                <w:rFonts w:ascii="Consolas" w:hAnsi="Consolas"/>
               </w:rPr>
               <w:t>(</w:t>
             </w:r>
             <w:r>
               <w:rPr>
-                <w:rFonts w:hint="eastAsia"/>
+                <w:rFonts w:ascii="Consolas" w:hAnsi="Consolas"/>
               </w:rPr>
               <w:t>不包含</w:t>
             </w:r>
             <w:r>
               <w:rPr>
-                <w:rFonts w:hint="eastAsia"/>
+                <w:rFonts w:ascii="Consolas" w:hAnsi="Consolas"/>
               </w:rPr>
               <w:t>)</w:t>
             </w:r>
             <w:r>
               <w:rPr>
-                <w:rFonts w:hint="eastAsia"/>
+                <w:rFonts w:ascii="Consolas" w:hAnsi="Consolas"/>
               </w:rPr>
               <w:t>截止</w:t>
             </w:r>
@@ -1681,35 +1715,33 @@
                 <w:ilvl w:val="0"/>
                 <w:numId w:val="8"/>
               </w:numPr>
+              <w:spacing w:line="400" w:lineRule="exact"/>
               <w:ind w:firstLineChars="0"/>
-            </w:pPr>
-            <w:r>
-              <w:t>可能会出现整数溢出的情况</w:t>
-            </w:r>
-            <w:r>
-              <w:rPr>
-                <w:rFonts w:hint="eastAsia"/>
-              </w:rPr>
-              <w:t>，</w:t>
-            </w:r>
-            <w:r>
-              <w:t>即大于</w:t>
-            </w:r>
-            <w:r>
-              <w:rPr>
-                <w:rFonts w:hint="eastAsia"/>
+              <w:rPr>
+                <w:rFonts w:ascii="Consolas" w:hAnsi="Consolas"/>
+              </w:rPr>
+            </w:pPr>
+            <w:r>
+              <w:rPr>
+                <w:rFonts w:ascii="Consolas" w:hAnsi="Consolas"/>
+              </w:rPr>
+              <w:t>可能会出现整数溢出的情况，即大于</w:t>
+            </w:r>
+            <w:r>
+              <w:rPr>
+                <w:rFonts w:ascii="Consolas" w:hAnsi="Consolas"/>
               </w:rPr>
               <w:t>Integer.MAX_VALUE</w:t>
             </w:r>
             <w:r>
               <w:rPr>
-                <w:rFonts w:hint="eastAsia"/>
+                <w:rFonts w:ascii="Consolas" w:hAnsi="Consolas"/>
               </w:rPr>
               <w:t>或小于</w:t>
             </w:r>
             <w:r>
               <w:rPr>
-                <w:rFonts w:hint="eastAsia"/>
+                <w:rFonts w:ascii="Consolas" w:hAnsi="Consolas"/>
               </w:rPr>
               <w:t>Integer.MIN_VALUE</w:t>
             </w:r>
@@ -1717,11 +1749,24 @@
         </w:tc>
       </w:tr>
     </w:tbl>
-    <w:p/>
     <w:p>
-      <w:r>
-        <w:rPr>
-          <w:rFonts w:hint="eastAsia"/>
+      <w:pPr>
+        <w:spacing w:line="400" w:lineRule="exact"/>
+        <w:rPr>
+          <w:rFonts w:ascii="Consolas" w:hAnsi="Consolas"/>
+        </w:rPr>
+      </w:pPr>
+    </w:p>
+    <w:p>
+      <w:pPr>
+        <w:spacing w:line="400" w:lineRule="exact"/>
+        <w:rPr>
+          <w:rFonts w:ascii="Consolas" w:hAnsi="Consolas"/>
+        </w:rPr>
+      </w:pPr>
+      <w:r>
+        <w:rPr>
+          <w:rFonts w:ascii="Consolas" w:hAnsi="Consolas"/>
         </w:rPr>
         <w:t>注意以上易错点之后，代码实现如下：</w:t>
       </w:r>
@@ -1751,172 +1796,446 @@
             <w:shd w:val="clear" w:color="auto" w:fill="E7E6E6" w:themeFill="background2"/>
           </w:tcPr>
           <w:p>
-            <w:r>
+            <w:pPr>
+              <w:spacing w:line="400" w:lineRule="exact"/>
+              <w:rPr>
+                <w:rFonts w:ascii="Consolas" w:hAnsi="Consolas"/>
+              </w:rPr>
+            </w:pPr>
+            <w:r>
+              <w:rPr>
+                <w:rFonts w:ascii="Consolas" w:hAnsi="Consolas"/>
+              </w:rPr>
               <w:t>public class Solution {</w:t>
             </w:r>
           </w:p>
           <w:p>
-            <w:r>
+            <w:pPr>
+              <w:spacing w:line="400" w:lineRule="exact"/>
+              <w:rPr>
+                <w:rFonts w:ascii="Consolas" w:hAnsi="Consolas"/>
+              </w:rPr>
+            </w:pPr>
+            <w:r>
+              <w:rPr>
+                <w:rFonts w:ascii="Consolas" w:hAnsi="Consolas"/>
+              </w:rPr>
+              <w:t xml:space="preserve">    public int myAtoi(String str) {</w:t>
+            </w:r>
+          </w:p>
+          <w:p>
+            <w:pPr>
+              <w:spacing w:line="400" w:lineRule="exact"/>
+              <w:rPr>
+                <w:rFonts w:ascii="Consolas" w:hAnsi="Consolas"/>
+              </w:rPr>
+            </w:pPr>
+            <w:r>
+              <w:rPr>
+                <w:rFonts w:ascii="Consolas" w:hAnsi="Consolas"/>
+              </w:rPr>
+              <w:t xml:space="preserve">        int index = 0, sign = 1, total = 0;</w:t>
+            </w:r>
+          </w:p>
+          <w:p>
+            <w:pPr>
+              <w:spacing w:line="400" w:lineRule="exact"/>
+              <w:rPr>
+                <w:rFonts w:ascii="Consolas" w:hAnsi="Consolas"/>
+              </w:rPr>
+            </w:pPr>
+            <w:r>
+              <w:rPr>
+                <w:rFonts w:ascii="Consolas" w:hAnsi="Consolas"/>
+              </w:rPr>
+              <w:t xml:space="preserve">        //1. Empty string</w:t>
+            </w:r>
+          </w:p>
+          <w:p>
+            <w:pPr>
+              <w:spacing w:line="400" w:lineRule="exact"/>
+              <w:rPr>
+                <w:rFonts w:ascii="Consolas" w:hAnsi="Consolas"/>
+              </w:rPr>
+            </w:pPr>
+            <w:r>
+              <w:rPr>
+                <w:rFonts w:ascii="Consolas" w:hAnsi="Consolas"/>
+              </w:rPr>
+              <w:t xml:space="preserve">        if(str.length() == 0) return 0;</w:t>
+            </w:r>
+          </w:p>
+          <w:p>
+            <w:pPr>
+              <w:spacing w:line="400" w:lineRule="exact"/>
+              <w:rPr>
+                <w:rFonts w:ascii="Consolas" w:hAnsi="Consolas"/>
+              </w:rPr>
+            </w:pPr>
+            <w:r>
+              <w:rPr>
+                <w:rFonts w:ascii="Consolas" w:hAnsi="Consolas"/>
+              </w:rPr>
+              <w:t xml:space="preserve">    </w:t>
+            </w:r>
+          </w:p>
+          <w:p>
+            <w:pPr>
+              <w:spacing w:line="400" w:lineRule="exact"/>
+              <w:rPr>
+                <w:rFonts w:ascii="Consolas" w:hAnsi="Consolas"/>
+              </w:rPr>
+            </w:pPr>
+            <w:r>
+              <w:rPr>
+                <w:rFonts w:ascii="Consolas" w:hAnsi="Consolas"/>
+              </w:rPr>
+              <w:t xml:space="preserve">        //2. Remove Spaces</w:t>
+            </w:r>
+          </w:p>
+          <w:p>
+            <w:pPr>
+              <w:spacing w:line="400" w:lineRule="exact"/>
+              <w:rPr>
+                <w:rFonts w:ascii="Consolas" w:hAnsi="Consolas"/>
+              </w:rPr>
+            </w:pPr>
+            <w:r>
+              <w:rPr>
+                <w:rFonts w:ascii="Consolas" w:hAnsi="Consolas"/>
+              </w:rPr>
+              <w:t xml:space="preserve">        while(str.charAt(index) == ' ' &amp;&amp; index &lt; str.length())</w:t>
+            </w:r>
+          </w:p>
+          <w:p>
+            <w:pPr>
+              <w:spacing w:line="400" w:lineRule="exact"/>
+              <w:rPr>
+                <w:rFonts w:ascii="Consolas" w:hAnsi="Consolas"/>
+              </w:rPr>
+            </w:pPr>
+            <w:r>
+              <w:rPr>
+                <w:rFonts w:ascii="Consolas" w:hAnsi="Consolas"/>
+              </w:rPr>
+              <w:t xml:space="preserve">            index ++;</w:t>
+            </w:r>
+          </w:p>
+          <w:p>
+            <w:pPr>
+              <w:spacing w:line="400" w:lineRule="exact"/>
+              <w:rPr>
+                <w:rFonts w:ascii="Consolas" w:hAnsi="Consolas"/>
+              </w:rPr>
+            </w:pPr>
+            <w:r>
+              <w:rPr>
+                <w:rFonts w:ascii="Consolas" w:hAnsi="Consolas"/>
+              </w:rPr>
+              <w:t xml:space="preserve">    </w:t>
+            </w:r>
+          </w:p>
+          <w:p>
+            <w:pPr>
+              <w:spacing w:line="400" w:lineRule="exact"/>
+              <w:rPr>
+                <w:rFonts w:ascii="Consolas" w:hAnsi="Consolas"/>
+              </w:rPr>
+            </w:pPr>
+            <w:r>
+              <w:rPr>
+                <w:rFonts w:ascii="Consolas" w:hAnsi="Consolas"/>
+              </w:rPr>
+              <w:t xml:space="preserve">        //3. Handle signs</w:t>
+            </w:r>
+          </w:p>
+          <w:p>
+            <w:pPr>
+              <w:spacing w:line="400" w:lineRule="exact"/>
+              <w:rPr>
+                <w:rFonts w:ascii="Consolas" w:hAnsi="Consolas"/>
+              </w:rPr>
+            </w:pPr>
+            <w:r>
+              <w:rPr>
+                <w:rFonts w:ascii="Consolas" w:hAnsi="Consolas"/>
+              </w:rPr>
+              <w:t xml:space="preserve">        if(str.charAt(index) == '+' || str.charAt(index) == '-'){</w:t>
+            </w:r>
+          </w:p>
+          <w:p>
+            <w:pPr>
+              <w:spacing w:line="400" w:lineRule="exact"/>
+              <w:rPr>
+                <w:rFonts w:ascii="Consolas" w:hAnsi="Consolas"/>
+              </w:rPr>
+            </w:pPr>
+            <w:r>
+              <w:rPr>
+                <w:rFonts w:ascii="Consolas" w:hAnsi="Consolas"/>
+              </w:rPr>
+              <w:t xml:space="preserve">            sign = str.charAt(index) == '+' ? 1 : -1;</w:t>
+            </w:r>
+          </w:p>
+          <w:p>
+            <w:pPr>
+              <w:spacing w:line="400" w:lineRule="exact"/>
+              <w:rPr>
+                <w:rFonts w:ascii="Consolas" w:hAnsi="Consolas"/>
+              </w:rPr>
+            </w:pPr>
+            <w:r>
+              <w:rPr>
+                <w:rFonts w:ascii="Consolas" w:hAnsi="Consolas"/>
+              </w:rPr>
+              <w:t xml:space="preserve">            index ++;</w:t>
+            </w:r>
+          </w:p>
+          <w:p>
+            <w:pPr>
+              <w:spacing w:line="400" w:lineRule="exact"/>
+              <w:rPr>
+                <w:rFonts w:ascii="Consolas" w:hAnsi="Consolas"/>
+              </w:rPr>
+            </w:pPr>
+            <w:r>
+              <w:rPr>
+                <w:rFonts w:ascii="Consolas" w:hAnsi="Consolas"/>
+              </w:rPr>
+              <w:t xml:space="preserve">        }</w:t>
+            </w:r>
+          </w:p>
+          <w:p>
+            <w:pPr>
+              <w:spacing w:line="400" w:lineRule="exact"/>
+              <w:rPr>
+                <w:rFonts w:ascii="Consolas" w:hAnsi="Consolas"/>
+              </w:rPr>
+            </w:pPr>
+            <w:r>
+              <w:rPr>
+                <w:rFonts w:ascii="Consolas" w:hAnsi="Consolas"/>
+              </w:rPr>
+              <w:t xml:space="preserve">        </w:t>
+            </w:r>
+          </w:p>
+          <w:p>
+            <w:pPr>
+              <w:spacing w:line="400" w:lineRule="exact"/>
+              <w:rPr>
+                <w:rFonts w:ascii="Consolas" w:hAnsi="Consolas"/>
+              </w:rPr>
+            </w:pPr>
+            <w:r>
+              <w:rPr>
+                <w:rFonts w:ascii="Consolas" w:hAnsi="Consolas"/>
+              </w:rPr>
+              <w:t xml:space="preserve">        //4. Convert number and avoid overflow</w:t>
+            </w:r>
+          </w:p>
+          <w:p>
+            <w:pPr>
+              <w:spacing w:line="400" w:lineRule="exact"/>
+              <w:rPr>
+                <w:rFonts w:ascii="Consolas" w:hAnsi="Consolas"/>
+              </w:rPr>
+            </w:pPr>
+            <w:r>
+              <w:rPr>
+                <w:rFonts w:ascii="Consolas" w:hAnsi="Consolas"/>
+              </w:rPr>
+              <w:t xml:space="preserve">        while(index &lt; str.length()){</w:t>
+            </w:r>
+          </w:p>
+          <w:p>
+            <w:pPr>
+              <w:spacing w:line="400" w:lineRule="exact"/>
+              <w:rPr>
+                <w:rFonts w:ascii="Consolas" w:hAnsi="Consolas"/>
+              </w:rPr>
+            </w:pPr>
+            <w:r>
+              <w:rPr>
+                <w:rFonts w:ascii="Consolas" w:hAnsi="Consolas"/>
+              </w:rPr>
+              <w:t xml:space="preserve">            int digit = str.charAt(index) - '0';</w:t>
+            </w:r>
+          </w:p>
+          <w:p>
+            <w:pPr>
+              <w:spacing w:line="400" w:lineRule="exact"/>
+              <w:rPr>
+                <w:rFonts w:ascii="Consolas" w:hAnsi="Consolas"/>
+              </w:rPr>
+            </w:pPr>
+            <w:r>
+              <w:rPr>
+                <w:rFonts w:ascii="Consolas" w:hAnsi="Consolas"/>
+              </w:rPr>
+              <w:t xml:space="preserve">            if(digit &lt; 0 || digit &gt; 9) break;</w:t>
+            </w:r>
+          </w:p>
+          <w:p>
+            <w:pPr>
+              <w:spacing w:line="400" w:lineRule="exact"/>
+              <w:rPr>
+                <w:rFonts w:ascii="Consolas" w:hAnsi="Consolas"/>
+              </w:rPr>
+            </w:pPr>
+            <w:r>
+              <w:rPr>
+                <w:rFonts w:ascii="Consolas" w:hAnsi="Consolas"/>
+              </w:rPr>
+              <w:t xml:space="preserve">    </w:t>
+            </w:r>
+          </w:p>
+          <w:p>
+            <w:pPr>
+              <w:spacing w:line="400" w:lineRule="exact"/>
+              <w:rPr>
+                <w:rFonts w:ascii="Consolas" w:hAnsi="Consolas"/>
+              </w:rPr>
+            </w:pPr>
+            <w:r>
+              <w:rPr>
+                <w:rFonts w:ascii="Consolas" w:hAnsi="Consolas"/>
+              </w:rPr>
+              <w:t xml:space="preserve">            //check if total will be overflow after 10 times and add digit</w:t>
+            </w:r>
+          </w:p>
+          <w:p>
+            <w:pPr>
+              <w:spacing w:line="400" w:lineRule="exact"/>
+              <w:rPr>
+                <w:rFonts w:ascii="Consolas" w:hAnsi="Consolas"/>
+                <w:highlight w:val="yellow"/>
+              </w:rPr>
+            </w:pPr>
+            <w:r>
+              <w:rPr>
+                <w:rFonts w:ascii="Consolas" w:hAnsi="Consolas"/>
+              </w:rPr>
+              <w:t xml:space="preserve">            </w:t>
+            </w:r>
+            <w:r>
+              <w:rPr>
+                <w:rFonts w:ascii="Consolas" w:hAnsi="Consolas"/>
+                <w:highlight w:val="yellow"/>
+              </w:rPr>
+              <w:t>if(Integer.MAX_VALUE/10 &lt; total || Integer.MAX_VALUE/10 == total &amp;&amp; Integer.MAX_VALUE %10 &lt; digit)</w:t>
+            </w:r>
+          </w:p>
+          <w:p>
+            <w:pPr>
+              <w:spacing w:line="400" w:lineRule="exact"/>
+              <w:rPr>
+                <w:rFonts w:ascii="Consolas" w:hAnsi="Consolas"/>
+              </w:rPr>
+            </w:pPr>
+            <w:r>
+              <w:rPr>
+                <w:rFonts w:ascii="Consolas" w:hAnsi="Consolas"/>
+                <w:highlight w:val="yellow"/>
+              </w:rPr>
               <w:lastRenderedPageBreak/>
-              <w:t xml:space="preserve">    public int myAtoi(String str) {</w:t>
-            </w:r>
-          </w:p>
-          <w:p>
-            <w:r>
-              <w:t xml:space="preserve">        int index = 0, sign = 1, total = 0;</w:t>
-            </w:r>
-          </w:p>
-          <w:p>
-            <w:r>
-              <w:t xml:space="preserve">        //1. Empty string</w:t>
-            </w:r>
-          </w:p>
-          <w:p>
-            <w:r>
-              <w:t xml:space="preserve">        if(str.length() == 0) return 0;</w:t>
-            </w:r>
-          </w:p>
-          <w:p>
-            <w:r>
+              <w:t xml:space="preserve">                return sign == 1 ? Integer.MAX_VALUE : Integer.MIN_VALUE;</w:t>
+            </w:r>
+          </w:p>
+          <w:p>
+            <w:pPr>
+              <w:spacing w:line="400" w:lineRule="exact"/>
+              <w:rPr>
+                <w:rFonts w:ascii="Consolas" w:hAnsi="Consolas"/>
+              </w:rPr>
+            </w:pPr>
+            <w:r>
+              <w:rPr>
+                <w:rFonts w:ascii="Consolas" w:hAnsi="Consolas"/>
+              </w:rPr>
               <w:t xml:space="preserve">    </w:t>
             </w:r>
           </w:p>
           <w:p>
-            <w:r>
-              <w:t xml:space="preserve">        //2. Remove Spaces</w:t>
-            </w:r>
-          </w:p>
-          <w:p>
-            <w:r>
-              <w:t xml:space="preserve">        while(str.charAt(index) == ' ' &amp;&amp; index &lt; str.length())</w:t>
-            </w:r>
-          </w:p>
-          <w:p>
-            <w:r>
+            <w:pPr>
+              <w:spacing w:line="400" w:lineRule="exact"/>
+              <w:rPr>
+                <w:rFonts w:ascii="Consolas" w:hAnsi="Consolas"/>
+              </w:rPr>
+            </w:pPr>
+            <w:r>
+              <w:rPr>
+                <w:rFonts w:ascii="Consolas" w:hAnsi="Consolas"/>
+              </w:rPr>
+              <w:t xml:space="preserve">            total = 10 * total + digit;</w:t>
+            </w:r>
+          </w:p>
+          <w:p>
+            <w:pPr>
+              <w:spacing w:line="400" w:lineRule="exact"/>
+              <w:rPr>
+                <w:rFonts w:ascii="Consolas" w:hAnsi="Consolas"/>
+              </w:rPr>
+            </w:pPr>
+            <w:r>
+              <w:rPr>
+                <w:rFonts w:ascii="Consolas" w:hAnsi="Consolas"/>
+              </w:rPr>
               <w:t xml:space="preserve">            index ++;</w:t>
             </w:r>
           </w:p>
           <w:p>
-            <w:r>
-              <w:t xml:space="preserve">    </w:t>
-            </w:r>
-          </w:p>
-          <w:p>
-            <w:r>
-              <w:t xml:space="preserve">        //3. Handle signs</w:t>
-            </w:r>
-          </w:p>
-          <w:p>
-            <w:r>
-              <w:t xml:space="preserve">        if(str.charAt(index) == '+' || str.charAt(index) == '-'){</w:t>
-            </w:r>
-          </w:p>
-          <w:p>
-            <w:r>
-              <w:t xml:space="preserve">            sign = str.charAt(index) == '+' ? 1 : -1;</w:t>
-            </w:r>
-          </w:p>
-          <w:p>
-            <w:r>
-              <w:t xml:space="preserve">            index ++;</w:t>
-            </w:r>
-          </w:p>
-          <w:p>
-            <w:r>
+            <w:pPr>
+              <w:spacing w:line="400" w:lineRule="exact"/>
+              <w:rPr>
+                <w:rFonts w:ascii="Consolas" w:hAnsi="Consolas"/>
+              </w:rPr>
+            </w:pPr>
+            <w:r>
+              <w:rPr>
+                <w:rFonts w:ascii="Consolas" w:hAnsi="Consolas"/>
+              </w:rPr>
               <w:t xml:space="preserve">        }</w:t>
             </w:r>
           </w:p>
           <w:p>
-            <w:r>
-              <w:t xml:space="preserve">        </w:t>
-            </w:r>
-          </w:p>
-          <w:p>
-            <w:r>
-              <w:t xml:space="preserve">        //4. Convert number and avoid overflow</w:t>
-            </w:r>
-          </w:p>
-          <w:p>
-            <w:r>
-              <w:t xml:space="preserve">        while(index &lt; str.length()){</w:t>
-            </w:r>
-          </w:p>
-          <w:p>
-            <w:r>
-              <w:t xml:space="preserve">            int digit = str.charAt(index) - '0';</w:t>
-            </w:r>
-          </w:p>
-          <w:p>
-            <w:r>
-              <w:t xml:space="preserve">            if(digit &lt; 0 || digit &gt; 9) break;</w:t>
-            </w:r>
-          </w:p>
-          <w:p>
-            <w:r>
-              <w:t xml:space="preserve">    </w:t>
-            </w:r>
-          </w:p>
-          <w:p>
-            <w:r>
-              <w:t xml:space="preserve">            //check if total will be overflow after 10 times and add digit</w:t>
-            </w:r>
-          </w:p>
-          <w:p>
-            <w:pPr>
-              <w:rPr>
-                <w:highlight w:val="yellow"/>
-              </w:rPr>
-            </w:pPr>
-            <w:r>
-              <w:t xml:space="preserve">            </w:t>
-            </w:r>
-            <w:r>
-              <w:rPr>
-                <w:highlight w:val="yellow"/>
-              </w:rPr>
-              <w:t>if(Integer.MAX_VALUE/10 &lt; total || Integer.MAX_VALUE/10 == total &amp;&amp; Integer.MAX_VALUE %10 &lt; digit)</w:t>
-            </w:r>
-          </w:p>
-          <w:p>
-            <w:r>
-              <w:rPr>
-                <w:highlight w:val="yellow"/>
-              </w:rPr>
-              <w:t xml:space="preserve">                return sign == 1 ? Integer.MAX_VALUE : Integer.MIN_VALUE;</w:t>
-            </w:r>
-          </w:p>
-          <w:p>
-            <w:r>
-              <w:t xml:space="preserve">    </w:t>
-            </w:r>
-          </w:p>
-          <w:p>
-            <w:r>
-              <w:t xml:space="preserve">            total = 10 * total + digit;</w:t>
-            </w:r>
-          </w:p>
-          <w:p>
-            <w:r>
-              <w:t xml:space="preserve">            index ++;</w:t>
-            </w:r>
-          </w:p>
-          <w:p>
-            <w:r>
-              <w:t xml:space="preserve">        }</w:t>
-            </w:r>
-          </w:p>
-          <w:p>
-            <w:r>
+            <w:pPr>
+              <w:spacing w:line="400" w:lineRule="exact"/>
+              <w:rPr>
+                <w:rFonts w:ascii="Consolas" w:hAnsi="Consolas"/>
+              </w:rPr>
+            </w:pPr>
+            <w:r>
+              <w:rPr>
+                <w:rFonts w:ascii="Consolas" w:hAnsi="Consolas"/>
+              </w:rPr>
               <w:t xml:space="preserve">        return total * sign;</w:t>
             </w:r>
           </w:p>
           <w:p>
-            <w:r>
+            <w:pPr>
+              <w:spacing w:line="400" w:lineRule="exact"/>
+              <w:rPr>
+                <w:rFonts w:ascii="Consolas" w:hAnsi="Consolas"/>
+              </w:rPr>
+            </w:pPr>
+            <w:r>
+              <w:rPr>
+                <w:rFonts w:ascii="Consolas" w:hAnsi="Consolas"/>
+              </w:rPr>
               <w:t xml:space="preserve">    }</w:t>
             </w:r>
           </w:p>
           <w:p>
-            <w:r>
+            <w:pPr>
+              <w:spacing w:line="400" w:lineRule="exact"/>
+              <w:rPr>
+                <w:rFonts w:ascii="Consolas" w:hAnsi="Consolas"/>
+              </w:rPr>
+            </w:pPr>
+            <w:r>
+              <w:rPr>
+                <w:rFonts w:ascii="Consolas" w:hAnsi="Consolas"/>
+              </w:rPr>
               <w:t>}</w:t>
             </w:r>
           </w:p>
@@ -1924,24 +2243,40 @@
       </w:tr>
     </w:tbl>
     <w:p>
-      <w:r>
-        <w:rPr>
-          <w:rFonts w:hint="eastAsia"/>
+      <w:pPr>
+        <w:spacing w:line="400" w:lineRule="exact"/>
+        <w:rPr>
+          <w:rFonts w:ascii="Consolas" w:hAnsi="Consolas"/>
+        </w:rPr>
+      </w:pPr>
+      <w:r>
+        <w:rPr>
+          <w:rFonts w:ascii="Consolas" w:hAnsi="Consolas"/>
         </w:rPr>
         <w:lastRenderedPageBreak/>
         <w:t>上面的代码实现，思路清晰，效率高。</w:t>
       </w:r>
     </w:p>
-    <w:p/>
     <w:p>
-      <w:r>
-        <w:t>对比自己之前实现的代码</w:t>
-      </w:r>
-      <w:r>
-        <w:rPr>
-          <w:rFonts w:hint="eastAsia"/>
-        </w:rPr>
-        <w:t>：</w:t>
+      <w:pPr>
+        <w:spacing w:line="400" w:lineRule="exact"/>
+        <w:rPr>
+          <w:rFonts w:ascii="Consolas" w:hAnsi="Consolas"/>
+        </w:rPr>
+      </w:pPr>
+    </w:p>
+    <w:p>
+      <w:pPr>
+        <w:spacing w:line="400" w:lineRule="exact"/>
+        <w:rPr>
+          <w:rFonts w:ascii="Consolas" w:hAnsi="Consolas"/>
+        </w:rPr>
+      </w:pPr>
+      <w:r>
+        <w:rPr>
+          <w:rFonts w:ascii="Consolas" w:hAnsi="Consolas"/>
+        </w:rPr>
+        <w:t>对比自己之前实现的代码：</w:t>
       </w:r>
     </w:p>
     <w:tbl>
@@ -1969,188 +2304,493 @@
             <w:shd w:val="clear" w:color="auto" w:fill="E7E6E6" w:themeFill="background2"/>
           </w:tcPr>
           <w:p>
-            <w:r>
+            <w:pPr>
+              <w:spacing w:line="400" w:lineRule="exact"/>
+              <w:rPr>
+                <w:rFonts w:ascii="Consolas" w:hAnsi="Consolas"/>
+              </w:rPr>
+            </w:pPr>
+            <w:r>
+              <w:rPr>
+                <w:rFonts w:ascii="Consolas" w:hAnsi="Consolas"/>
+              </w:rPr>
               <w:t>public class Solution {</w:t>
             </w:r>
           </w:p>
           <w:p>
-            <w:r>
+            <w:pPr>
+              <w:spacing w:line="400" w:lineRule="exact"/>
+              <w:rPr>
+                <w:rFonts w:ascii="Consolas" w:hAnsi="Consolas"/>
+              </w:rPr>
+            </w:pPr>
+            <w:r>
+              <w:rPr>
+                <w:rFonts w:ascii="Consolas" w:hAnsi="Consolas"/>
+              </w:rPr>
               <w:t xml:space="preserve">    public int myAtoi(String str) {</w:t>
             </w:r>
           </w:p>
           <w:p>
-            <w:r>
-              <w:t xml:space="preserve">        if(str == null || s</w:t>
-            </w:r>
-            <w:bookmarkStart w:id="2" w:name="_GoBack"/>
-            <w:bookmarkEnd w:id="2"/>
-            <w:r>
-              <w:t>tr.equals("")) return 0;</w:t>
-            </w:r>
-          </w:p>
-          <w:p>
-            <w:r>
+            <w:pPr>
+              <w:spacing w:line="400" w:lineRule="exact"/>
+              <w:rPr>
+                <w:rFonts w:ascii="Consolas" w:hAnsi="Consolas"/>
+              </w:rPr>
+            </w:pPr>
+            <w:r>
+              <w:rPr>
+                <w:rFonts w:ascii="Consolas" w:hAnsi="Consolas"/>
+              </w:rPr>
+              <w:t xml:space="preserve">        if(str == null || str.equals("")) return 0;</w:t>
+            </w:r>
+          </w:p>
+          <w:p>
+            <w:pPr>
+              <w:spacing w:line="400" w:lineRule="exact"/>
+              <w:rPr>
+                <w:rFonts w:ascii="Consolas" w:hAnsi="Consolas"/>
+              </w:rPr>
+            </w:pPr>
+            <w:r>
+              <w:rPr>
+                <w:rFonts w:ascii="Consolas" w:hAnsi="Consolas"/>
+              </w:rPr>
               <w:t xml:space="preserve">        </w:t>
             </w:r>
           </w:p>
           <w:p>
-            <w:r>
+            <w:pPr>
+              <w:spacing w:line="400" w:lineRule="exact"/>
+              <w:rPr>
+                <w:rFonts w:ascii="Consolas" w:hAnsi="Consolas"/>
+              </w:rPr>
+            </w:pPr>
+            <w:r>
+              <w:rPr>
+                <w:rFonts w:ascii="Consolas" w:hAnsi="Consolas"/>
+              </w:rPr>
               <w:t xml:space="preserve">        String strTemp = str.trim();</w:t>
             </w:r>
           </w:p>
           <w:p>
-            <w:r>
+            <w:pPr>
+              <w:spacing w:line="400" w:lineRule="exact"/>
+              <w:rPr>
+                <w:rFonts w:ascii="Consolas" w:hAnsi="Consolas"/>
+              </w:rPr>
+            </w:pPr>
+            <w:r>
+              <w:rPr>
+                <w:rFonts w:ascii="Consolas" w:hAnsi="Consolas"/>
+              </w:rPr>
               <w:t xml:space="preserve">        </w:t>
             </w:r>
           </w:p>
           <w:p>
-            <w:r>
+            <w:pPr>
+              <w:spacing w:line="400" w:lineRule="exact"/>
+              <w:rPr>
+                <w:rFonts w:ascii="Consolas" w:hAnsi="Consolas"/>
+              </w:rPr>
+            </w:pPr>
+            <w:r>
+              <w:rPr>
+                <w:rFonts w:ascii="Consolas" w:hAnsi="Consolas"/>
+              </w:rPr>
               <w:t xml:space="preserve">        int symbol = 1;</w:t>
             </w:r>
           </w:p>
           <w:p>
-            <w:r>
+            <w:pPr>
+              <w:spacing w:line="400" w:lineRule="exact"/>
+              <w:rPr>
+                <w:rFonts w:ascii="Consolas" w:hAnsi="Consolas"/>
+              </w:rPr>
+            </w:pPr>
+            <w:r>
+              <w:rPr>
+                <w:rFonts w:ascii="Consolas" w:hAnsi="Consolas"/>
+              </w:rPr>
               <w:t xml:space="preserve">        if(strTemp.charAt(0) == '-' || strTemp.charAt(0) == '+') {</w:t>
             </w:r>
           </w:p>
           <w:p>
-            <w:r>
+            <w:pPr>
+              <w:spacing w:line="400" w:lineRule="exact"/>
+              <w:rPr>
+                <w:rFonts w:ascii="Consolas" w:hAnsi="Consolas"/>
+              </w:rPr>
+            </w:pPr>
+            <w:r>
+              <w:rPr>
+                <w:rFonts w:ascii="Consolas" w:hAnsi="Consolas"/>
+              </w:rPr>
               <w:t xml:space="preserve">            symbol = strTemp.charAt(0) == '-' ? -1 : 1;</w:t>
             </w:r>
           </w:p>
           <w:p>
-            <w:r>
+            <w:pPr>
+              <w:spacing w:line="400" w:lineRule="exact"/>
+              <w:rPr>
+                <w:rFonts w:ascii="Consolas" w:hAnsi="Consolas"/>
+              </w:rPr>
+            </w:pPr>
+            <w:r>
+              <w:rPr>
+                <w:rFonts w:ascii="Consolas" w:hAnsi="Consolas"/>
+              </w:rPr>
               <w:t xml:space="preserve">            strTemp = strTemp.substring(1);</w:t>
             </w:r>
           </w:p>
           <w:p>
-            <w:r>
+            <w:pPr>
+              <w:spacing w:line="400" w:lineRule="exact"/>
+              <w:rPr>
+                <w:rFonts w:ascii="Consolas" w:hAnsi="Consolas"/>
+              </w:rPr>
+            </w:pPr>
+            <w:r>
+              <w:rPr>
+                <w:rFonts w:ascii="Consolas" w:hAnsi="Consolas"/>
+              </w:rPr>
+              <w:t xml:space="preserve">        }        </w:t>
+            </w:r>
+          </w:p>
+          <w:p>
+            <w:pPr>
+              <w:spacing w:line="400" w:lineRule="exact"/>
+              <w:rPr>
+                <w:rFonts w:ascii="Consolas" w:hAnsi="Consolas"/>
+              </w:rPr>
+            </w:pPr>
+            <w:r>
+              <w:rPr>
+                <w:rFonts w:ascii="Consolas" w:hAnsi="Consolas"/>
+              </w:rPr>
+              <w:t xml:space="preserve">        </w:t>
+            </w:r>
+          </w:p>
+          <w:p>
+            <w:pPr>
+              <w:spacing w:line="400" w:lineRule="exact"/>
+              <w:rPr>
+                <w:rFonts w:ascii="Consolas" w:hAnsi="Consolas"/>
+              </w:rPr>
+            </w:pPr>
+            <w:r>
+              <w:rPr>
+                <w:rFonts w:ascii="Consolas" w:hAnsi="Consolas"/>
+              </w:rPr>
+              <w:t xml:space="preserve">        for(int i=0; i&lt;strTemp.length(); i++) {</w:t>
+            </w:r>
+          </w:p>
+          <w:p>
+            <w:pPr>
+              <w:spacing w:line="400" w:lineRule="exact"/>
+              <w:rPr>
+                <w:rFonts w:ascii="Consolas" w:hAnsi="Consolas"/>
+              </w:rPr>
+            </w:pPr>
+            <w:r>
+              <w:rPr>
+                <w:rFonts w:ascii="Consolas" w:hAnsi="Consolas"/>
+              </w:rPr>
+              <w:t xml:space="preserve">            if(strTemp.charAt(i) &lt; '0' || strTemp.charAt(i) &gt; '9') strTemp = strTemp.substring(0, i);</w:t>
+            </w:r>
+          </w:p>
+          <w:p>
+            <w:pPr>
+              <w:spacing w:line="400" w:lineRule="exact"/>
+              <w:rPr>
+                <w:rFonts w:ascii="Consolas" w:hAnsi="Consolas"/>
+              </w:rPr>
+            </w:pPr>
+            <w:r>
+              <w:rPr>
+                <w:rFonts w:ascii="Consolas" w:hAnsi="Consolas"/>
+              </w:rPr>
+              <w:t xml:space="preserve">        }</w:t>
+            </w:r>
+          </w:p>
+          <w:p>
+            <w:pPr>
+              <w:spacing w:line="400" w:lineRule="exact"/>
+              <w:rPr>
+                <w:rFonts w:ascii="Consolas" w:hAnsi="Consolas"/>
+              </w:rPr>
+            </w:pPr>
+            <w:r>
+              <w:rPr>
+                <w:rFonts w:ascii="Consolas" w:hAnsi="Consolas"/>
+              </w:rPr>
+              <w:t xml:space="preserve">        </w:t>
+            </w:r>
+          </w:p>
+          <w:p>
+            <w:pPr>
+              <w:spacing w:line="400" w:lineRule="exact"/>
+              <w:rPr>
+                <w:rFonts w:ascii="Consolas" w:hAnsi="Consolas"/>
+              </w:rPr>
+            </w:pPr>
+            <w:r>
+              <w:rPr>
+                <w:rFonts w:ascii="Consolas" w:hAnsi="Consolas"/>
+              </w:rPr>
+              <w:t xml:space="preserve">        double temp = 0.0;</w:t>
+            </w:r>
+          </w:p>
+          <w:p>
+            <w:pPr>
+              <w:spacing w:line="400" w:lineRule="exact"/>
+              <w:rPr>
+                <w:rFonts w:ascii="Consolas" w:hAnsi="Consolas"/>
+              </w:rPr>
+            </w:pPr>
+            <w:r>
+              <w:rPr>
+                <w:rFonts w:ascii="Consolas" w:hAnsi="Consolas"/>
+              </w:rPr>
+              <w:t xml:space="preserve">        boolean tag = false;</w:t>
+            </w:r>
+          </w:p>
+          <w:p>
+            <w:pPr>
+              <w:spacing w:line="400" w:lineRule="exact"/>
+              <w:rPr>
+                <w:rFonts w:ascii="Consolas" w:hAnsi="Consolas"/>
+              </w:rPr>
+            </w:pPr>
+            <w:r>
+              <w:rPr>
+                <w:rFonts w:ascii="Consolas" w:hAnsi="Consolas"/>
+              </w:rPr>
+              <w:t xml:space="preserve">        for(int i=0; i&lt;strTemp.length(); i++) {</w:t>
+            </w:r>
+          </w:p>
+          <w:p>
+            <w:pPr>
+              <w:spacing w:line="400" w:lineRule="exact"/>
+              <w:rPr>
+                <w:rFonts w:ascii="Consolas" w:hAnsi="Consolas"/>
+              </w:rPr>
+            </w:pPr>
+            <w:r>
+              <w:rPr>
+                <w:rFonts w:ascii="Consolas" w:hAnsi="Consolas"/>
+              </w:rPr>
+              <w:t xml:space="preserve">            if(strTemp.charAt(i) != '0' || tag) {</w:t>
+            </w:r>
+          </w:p>
+          <w:p>
+            <w:pPr>
+              <w:spacing w:line="400" w:lineRule="exact"/>
+              <w:rPr>
+                <w:rFonts w:ascii="Consolas" w:hAnsi="Consolas"/>
+              </w:rPr>
+            </w:pPr>
+            <w:r>
+              <w:rPr>
+                <w:rFonts w:ascii="Consolas" w:hAnsi="Consolas"/>
+              </w:rPr>
+              <w:t xml:space="preserve">                temp = temp * 10 + (strTemp.charAt(i) - '0');</w:t>
+            </w:r>
+          </w:p>
+          <w:p>
+            <w:pPr>
+              <w:spacing w:line="400" w:lineRule="exact"/>
+              <w:rPr>
+                <w:rFonts w:ascii="Consolas" w:hAnsi="Consolas"/>
+              </w:rPr>
+            </w:pPr>
+            <w:r>
+              <w:rPr>
+                <w:rFonts w:ascii="Consolas" w:hAnsi="Consolas"/>
+              </w:rPr>
+              <w:t xml:space="preserve">                tag = true;</w:t>
+            </w:r>
+          </w:p>
+          <w:p>
+            <w:pPr>
+              <w:spacing w:line="400" w:lineRule="exact"/>
+              <w:rPr>
+                <w:rFonts w:ascii="Consolas" w:hAnsi="Consolas"/>
+              </w:rPr>
+            </w:pPr>
+            <w:r>
+              <w:rPr>
+                <w:rFonts w:ascii="Consolas" w:hAnsi="Consolas"/>
+              </w:rPr>
               <w:lastRenderedPageBreak/>
-              <w:t xml:space="preserve">        }        </w:t>
-            </w:r>
-          </w:p>
-          <w:p>
-            <w:r>
+              <w:t xml:space="preserve">            }</w:t>
+            </w:r>
+          </w:p>
+          <w:p>
+            <w:pPr>
+              <w:spacing w:line="400" w:lineRule="exact"/>
+              <w:rPr>
+                <w:rFonts w:ascii="Consolas" w:hAnsi="Consolas"/>
+              </w:rPr>
+            </w:pPr>
+            <w:r>
+              <w:rPr>
+                <w:rFonts w:ascii="Consolas" w:hAnsi="Consolas"/>
+              </w:rPr>
+              <w:t xml:space="preserve">        }</w:t>
+            </w:r>
+          </w:p>
+          <w:p>
+            <w:pPr>
+              <w:spacing w:line="400" w:lineRule="exact"/>
+              <w:rPr>
+                <w:rFonts w:ascii="Consolas" w:hAnsi="Consolas"/>
+              </w:rPr>
+            </w:pPr>
+            <w:r>
+              <w:rPr>
+                <w:rFonts w:ascii="Consolas" w:hAnsi="Consolas"/>
+              </w:rPr>
               <w:t xml:space="preserve">        </w:t>
             </w:r>
           </w:p>
           <w:p>
-            <w:r>
-              <w:t xml:space="preserve">        for(int i=0; i&lt;strTemp.length(); i++) {</w:t>
-            </w:r>
-          </w:p>
-          <w:p>
-            <w:r>
-              <w:t xml:space="preserve">            if(strTemp.charAt(i) &lt; '0' || strTemp.charAt(i) &gt; '9') strTemp = strTemp.substring(0, i);</w:t>
-            </w:r>
-          </w:p>
-          <w:p>
-            <w:r>
-              <w:t xml:space="preserve">        }</w:t>
-            </w:r>
-          </w:p>
-          <w:p>
-            <w:r>
+            <w:pPr>
+              <w:spacing w:line="400" w:lineRule="exact"/>
+              <w:rPr>
+                <w:rFonts w:ascii="Consolas" w:hAnsi="Consolas"/>
+              </w:rPr>
+            </w:pPr>
+            <w:r>
+              <w:rPr>
+                <w:rFonts w:ascii="Consolas" w:hAnsi="Consolas"/>
+              </w:rPr>
+              <w:t xml:space="preserve">        if(temp*symbol &gt; Integer.MAX_VALUE) </w:t>
+            </w:r>
+          </w:p>
+          <w:p>
+            <w:pPr>
+              <w:spacing w:line="400" w:lineRule="exact"/>
+              <w:rPr>
+                <w:rFonts w:ascii="Consolas" w:hAnsi="Consolas"/>
+              </w:rPr>
+            </w:pPr>
+            <w:r>
+              <w:rPr>
+                <w:rFonts w:ascii="Consolas" w:hAnsi="Consolas"/>
+              </w:rPr>
               <w:t xml:space="preserve">        </w:t>
             </w:r>
-          </w:p>
-          <w:p>
-            <w:r>
-              <w:t xml:space="preserve">        double temp = 0.0;</w:t>
-            </w:r>
-          </w:p>
-          <w:p>
-            <w:r>
-              <w:t xml:space="preserve">        boolean tag = false;</w:t>
-            </w:r>
-          </w:p>
-          <w:p>
-            <w:r>
-              <w:t xml:space="preserve">        for(int i=0; i&lt;strTemp.length(); i++) {</w:t>
-            </w:r>
-          </w:p>
-          <w:p>
-            <w:r>
-              <w:t xml:space="preserve">            if(strTemp.charAt(i) != '0' || tag) {</w:t>
-            </w:r>
-          </w:p>
-          <w:p>
-            <w:r>
-              <w:t xml:space="preserve">                temp = temp * 10 + (strTemp.charAt(i) - '0');</w:t>
-            </w:r>
-          </w:p>
-          <w:p>
-            <w:r>
-              <w:t xml:space="preserve">                tag = true;</w:t>
-            </w:r>
-          </w:p>
-          <w:p>
-            <w:r>
-              <w:t xml:space="preserve">            }</w:t>
-            </w:r>
-          </w:p>
-          <w:p>
-            <w:r>
-              <w:t xml:space="preserve">        }</w:t>
-            </w:r>
-          </w:p>
-          <w:p>
-            <w:r>
-              <w:t xml:space="preserve">        </w:t>
-            </w:r>
-          </w:p>
-          <w:p>
-            <w:r>
-              <w:t xml:space="preserve">        if(temp*symbol &gt; Integer.MAX_VALUE) </w:t>
-            </w:r>
-          </w:p>
-          <w:p>
-            <w:r>
-              <w:t xml:space="preserve">        </w:t>
-            </w:r>
-            <w:r>
+            <w:r>
+              <w:rPr>
+                <w:rFonts w:ascii="Consolas" w:hAnsi="Consolas"/>
+              </w:rPr>
               <w:tab/>
               <w:t>return Integer.MAX_VALUE;</w:t>
             </w:r>
           </w:p>
           <w:p>
-            <w:r>
+            <w:pPr>
+              <w:spacing w:line="400" w:lineRule="exact"/>
+              <w:rPr>
+                <w:rFonts w:ascii="Consolas" w:hAnsi="Consolas"/>
+              </w:rPr>
+            </w:pPr>
+            <w:r>
+              <w:rPr>
+                <w:rFonts w:ascii="Consolas" w:hAnsi="Consolas"/>
+              </w:rPr>
               <w:t xml:space="preserve">        else if(temp*symbol &lt; Integer.MIN_VALUE)</w:t>
             </w:r>
           </w:p>
           <w:p>
-            <w:r>
+            <w:pPr>
+              <w:spacing w:line="400" w:lineRule="exact"/>
+              <w:rPr>
+                <w:rFonts w:ascii="Consolas" w:hAnsi="Consolas"/>
+              </w:rPr>
+            </w:pPr>
+            <w:r>
+              <w:rPr>
+                <w:rFonts w:ascii="Consolas" w:hAnsi="Consolas"/>
+              </w:rPr>
               <w:t xml:space="preserve">        </w:t>
             </w:r>
             <w:r>
+              <w:rPr>
+                <w:rFonts w:ascii="Consolas" w:hAnsi="Consolas"/>
+              </w:rPr>
               <w:tab/>
               <w:t>return Integer.MIN_VALUE;</w:t>
             </w:r>
           </w:p>
           <w:p>
-            <w:r>
+            <w:pPr>
+              <w:spacing w:line="400" w:lineRule="exact"/>
+              <w:rPr>
+                <w:rFonts w:ascii="Consolas" w:hAnsi="Consolas"/>
+              </w:rPr>
+            </w:pPr>
+            <w:r>
+              <w:rPr>
+                <w:rFonts w:ascii="Consolas" w:hAnsi="Consolas"/>
+              </w:rPr>
               <w:t xml:space="preserve">        </w:t>
             </w:r>
           </w:p>
           <w:p>
-            <w:r>
+            <w:pPr>
+              <w:spacing w:line="400" w:lineRule="exact"/>
+              <w:rPr>
+                <w:rFonts w:ascii="Consolas" w:hAnsi="Consolas"/>
+              </w:rPr>
+            </w:pPr>
+            <w:r>
+              <w:rPr>
+                <w:rFonts w:ascii="Consolas" w:hAnsi="Consolas"/>
+              </w:rPr>
               <w:t xml:space="preserve">        return (int)(temp*symbol);</w:t>
             </w:r>
           </w:p>
           <w:p>
-            <w:r>
+            <w:pPr>
+              <w:spacing w:line="400" w:lineRule="exact"/>
+              <w:rPr>
+                <w:rFonts w:ascii="Consolas" w:hAnsi="Consolas"/>
+              </w:rPr>
+            </w:pPr>
+            <w:r>
+              <w:rPr>
+                <w:rFonts w:ascii="Consolas" w:hAnsi="Consolas"/>
+              </w:rPr>
               <w:t xml:space="preserve">    }</w:t>
             </w:r>
           </w:p>
           <w:p>
-            <w:r>
+            <w:pPr>
+              <w:spacing w:line="400" w:lineRule="exact"/>
+              <w:rPr>
+                <w:rFonts w:ascii="Consolas" w:hAnsi="Consolas"/>
+              </w:rPr>
+            </w:pPr>
+            <w:r>
+              <w:rPr>
+                <w:rFonts w:ascii="Consolas" w:hAnsi="Consolas"/>
+              </w:rPr>
               <w:t>}</w:t>
             </w:r>
           </w:p>
         </w:tc>
       </w:tr>
     </w:tbl>
-    <w:p/>
+    <w:p>
+      <w:pPr>
+        <w:spacing w:line="400" w:lineRule="exact"/>
+        <w:rPr>
+          <w:rFonts w:ascii="Consolas" w:hAnsi="Consolas"/>
+        </w:rPr>
+      </w:pPr>
+    </w:p>
     <w:sectPr>
       <w:pgSz w:w="11906" w:h="16838"/>
       <w:pgMar w:top="1440" w:right="1800" w:bottom="1440" w:left="1800" w:header="851" w:footer="992" w:gutter="0"/>

</xml_diff>

<commit_message>
test git stash pop
</commit_message>
<xml_diff>
--- a/算法 日常积累（思路）.docx
+++ b/算法 日常积累（思路）.docx
@@ -497,8 +497,6 @@
         </w:rPr>
         <w:t>三步反转法</w:t>
       </w:r>
-      <w:bookmarkStart w:id="2" w:name="_GoBack"/>
-      <w:bookmarkEnd w:id="2"/>
     </w:p>
     <w:p>
       <w:pPr>
@@ -2790,6 +2788,22 @@
           <w:rFonts w:ascii="Consolas" w:hAnsi="Consolas"/>
         </w:rPr>
       </w:pPr>
+    </w:p>
+    <w:p>
+      <w:pPr>
+        <w:pStyle w:val="3"/>
+        <w:rPr>
+          <w:rFonts w:hint="eastAsia"/>
+        </w:rPr>
+      </w:pPr>
+      <w:r>
+        <w:rPr>
+          <w:rFonts w:hint="eastAsia"/>
+        </w:rPr>
+        <w:t xml:space="preserve">4 </w:t>
+      </w:r>
+      <w:bookmarkStart w:id="2" w:name="_GoBack"/>
+      <w:bookmarkEnd w:id="2"/>
     </w:p>
     <w:sectPr>
       <w:pgSz w:w="11906" w:h="16838"/>

</xml_diff>